<commit_message>
Uputstvo za podesavanje MySQL i importovanje init.sql fajla, Mala izmjena u init.sql fajlu
</commit_message>
<xml_diff>
--- a/Uputstvo_za_razvojni_tim.docx
+++ b/Uputstvo_za_razvojni_tim.docx
@@ -515,13 +515,6 @@
     </w:p>
     <w:sdt>
       <w:sdtPr>
-        <w:id w:val="609683519"/>
-        <w:docPartObj>
-          <w:docPartGallery w:val="Table of Contents"/>
-          <w:docPartUnique/>
-        </w:docPartObj>
-      </w:sdtPr>
-      <w:sdtEndPr>
         <w:rPr>
           <w:rFonts w:asciiTheme="minorHAnsi" w:eastAsiaTheme="minorHAnsi" w:hAnsiTheme="minorHAnsi" w:cstheme="minorBidi"/>
           <w:b w:val="0"/>
@@ -531,18 +524,25 @@
           <w:szCs w:val="22"/>
           <w:lang w:val="bs-Latn-BA"/>
         </w:rPr>
-      </w:sdtEndPr>
+        <w:id w:val="609683519"/>
+        <w:docPartObj>
+          <w:docPartGallery w:val="Table of Contents"/>
+          <w:docPartUnique/>
+        </w:docPartObj>
+      </w:sdtPr>
       <w:sdtContent>
         <w:p>
           <w:pPr>
             <w:pStyle w:val="TOCHeading"/>
           </w:pPr>
+          <w:proofErr w:type="spellStart"/>
           <w:r>
             <w:rPr>
               <w:sz w:val="24"/>
             </w:rPr>
             <w:t>Sadržaj</w:t>
           </w:r>
+          <w:proofErr w:type="spellEnd"/>
         </w:p>
         <w:p>
           <w:pPr>
@@ -562,7 +562,7 @@
           <w:r>
             <w:fldChar w:fldCharType="separate"/>
           </w:r>
-          <w:hyperlink w:anchor="_Toc449465757" w:history="1">
+          <w:hyperlink w:anchor="_Toc450083074" w:history="1">
             <w:r>
               <w:rPr>
                 <w:rStyle w:val="Hyperlink"/>
@@ -604,7 +604,7 @@
                 <w:noProof/>
                 <w:webHidden/>
               </w:rPr>
-              <w:instrText xml:space="preserve"> PAGEREF _Toc449465757 \h </w:instrText>
+              <w:instrText xml:space="preserve"> PAGEREF _Toc450083074 \h </w:instrText>
             </w:r>
             <w:r>
               <w:rPr>
@@ -625,172 +625,6 @@
                 <w:webHidden/>
               </w:rPr>
               <w:t>3</w:t>
-            </w:r>
-            <w:r>
-              <w:rPr>
-                <w:noProof/>
-                <w:webHidden/>
-              </w:rPr>
-              <w:fldChar w:fldCharType="end"/>
-            </w:r>
-          </w:hyperlink>
-        </w:p>
-        <w:p>
-          <w:pPr>
-            <w:pStyle w:val="TOC1"/>
-            <w:rPr>
-              <w:rFonts w:eastAsiaTheme="minorEastAsia"/>
-              <w:noProof/>
-              <w:lang w:eastAsia="bs-Latn-BA"/>
-            </w:rPr>
-          </w:pPr>
-          <w:hyperlink w:anchor="_Toc449465758" w:history="1">
-            <w:r>
-              <w:rPr>
-                <w:rStyle w:val="Hyperlink"/>
-                <w:noProof/>
-                <w:lang w:val="en-US"/>
-              </w:rPr>
-              <w:t>2</w:t>
-            </w:r>
-            <w:r>
-              <w:rPr>
-                <w:rFonts w:eastAsiaTheme="minorEastAsia"/>
-                <w:noProof/>
-                <w:lang w:eastAsia="bs-Latn-BA"/>
-              </w:rPr>
-              <w:tab/>
-            </w:r>
-            <w:r>
-              <w:rPr>
-                <w:rStyle w:val="Hyperlink"/>
-                <w:noProof/>
-                <w:lang w:val="en-US"/>
-              </w:rPr>
-              <w:t>Instalacija JDK-a (Java Development Kit)</w:t>
-            </w:r>
-            <w:r>
-              <w:rPr>
-                <w:noProof/>
-                <w:webHidden/>
-              </w:rPr>
-              <w:tab/>
-            </w:r>
-            <w:r>
-              <w:rPr>
-                <w:noProof/>
-                <w:webHidden/>
-              </w:rPr>
-              <w:fldChar w:fldCharType="begin"/>
-            </w:r>
-            <w:r>
-              <w:rPr>
-                <w:noProof/>
-                <w:webHidden/>
-              </w:rPr>
-              <w:instrText xml:space="preserve"> PAGEREF _Toc449465758 \h </w:instrText>
-            </w:r>
-            <w:r>
-              <w:rPr>
-                <w:noProof/>
-                <w:webHidden/>
-              </w:rPr>
-            </w:r>
-            <w:r>
-              <w:rPr>
-                <w:noProof/>
-                <w:webHidden/>
-              </w:rPr>
-              <w:fldChar w:fldCharType="separate"/>
-            </w:r>
-            <w:r>
-              <w:rPr>
-                <w:noProof/>
-                <w:webHidden/>
-              </w:rPr>
-              <w:t>8</w:t>
-            </w:r>
-            <w:r>
-              <w:rPr>
-                <w:noProof/>
-                <w:webHidden/>
-              </w:rPr>
-              <w:fldChar w:fldCharType="end"/>
-            </w:r>
-          </w:hyperlink>
-        </w:p>
-        <w:p>
-          <w:pPr>
-            <w:pStyle w:val="TOC1"/>
-            <w:rPr>
-              <w:rFonts w:eastAsiaTheme="minorEastAsia"/>
-              <w:noProof/>
-              <w:lang w:eastAsia="bs-Latn-BA"/>
-            </w:rPr>
-          </w:pPr>
-          <w:hyperlink w:anchor="_Toc449465759" w:history="1">
-            <w:r>
-              <w:rPr>
-                <w:rStyle w:val="Hyperlink"/>
-                <w:noProof/>
-              </w:rPr>
-              <w:t>3</w:t>
-            </w:r>
-            <w:r>
-              <w:rPr>
-                <w:rFonts w:eastAsiaTheme="minorEastAsia"/>
-                <w:noProof/>
-                <w:lang w:eastAsia="bs-Latn-BA"/>
-              </w:rPr>
-              <w:tab/>
-            </w:r>
-            <w:r>
-              <w:rPr>
-                <w:rStyle w:val="Hyperlink"/>
-                <w:noProof/>
-              </w:rPr>
-              <w:t>Instalacija Eclipse okruženja</w:t>
-            </w:r>
-            <w:r>
-              <w:rPr>
-                <w:noProof/>
-                <w:webHidden/>
-              </w:rPr>
-              <w:tab/>
-            </w:r>
-            <w:r>
-              <w:rPr>
-                <w:noProof/>
-                <w:webHidden/>
-              </w:rPr>
-              <w:fldChar w:fldCharType="begin"/>
-            </w:r>
-            <w:r>
-              <w:rPr>
-                <w:noProof/>
-                <w:webHidden/>
-              </w:rPr>
-              <w:instrText xml:space="preserve"> PAGEREF _Toc449465759 \h </w:instrText>
-            </w:r>
-            <w:r>
-              <w:rPr>
-                <w:noProof/>
-                <w:webHidden/>
-              </w:rPr>
-            </w:r>
-            <w:r>
-              <w:rPr>
-                <w:noProof/>
-                <w:webHidden/>
-              </w:rPr>
-              <w:fldChar w:fldCharType="separate"/>
-            </w:r>
-            <w:r>
-              <w:rPr>
-                <w:noProof/>
-                <w:webHidden/>
-              </w:rPr>
-              <w:t>9</w:t>
             </w:r>
             <w:r>
               <w:rPr>
@@ -814,13 +648,13 @@
               <w:lang w:eastAsia="bs-Latn-BA"/>
             </w:rPr>
           </w:pPr>
-          <w:hyperlink w:anchor="_Toc449465760" w:history="1">
+          <w:hyperlink w:anchor="_Toc450083075" w:history="1">
             <w:r>
               <w:rPr>
                 <w:rStyle w:val="Hyperlink"/>
                 <w:noProof/>
               </w:rPr>
-              <w:t>3.1</w:t>
+              <w:t>1.1</w:t>
             </w:r>
             <w:r>
               <w:rPr>
@@ -835,7 +669,7 @@
                 <w:rStyle w:val="Hyperlink"/>
                 <w:noProof/>
               </w:rPr>
-              <w:t>Instalacija Window Builder-a</w:t>
+              <w:t>Postavljanje baze podataka</w:t>
             </w:r>
             <w:r>
               <w:rPr>
@@ -856,7 +690,7 @@
                 <w:noProof/>
                 <w:webHidden/>
               </w:rPr>
-              <w:instrText xml:space="preserve"> PAGEREF _Toc449465760 \h </w:instrText>
+              <w:instrText xml:space="preserve"> PAGEREF _Toc450083075 \h </w:instrText>
             </w:r>
             <w:r>
               <w:rPr>
@@ -876,7 +710,173 @@
                 <w:noProof/>
                 <w:webHidden/>
               </w:rPr>
+              <w:t>8</w:t>
+            </w:r>
+            <w:r>
+              <w:rPr>
+                <w:noProof/>
+                <w:webHidden/>
+              </w:rPr>
+              <w:fldChar w:fldCharType="end"/>
+            </w:r>
+          </w:hyperlink>
+        </w:p>
+        <w:p>
+          <w:pPr>
+            <w:pStyle w:val="TOC1"/>
+            <w:rPr>
+              <w:rFonts w:eastAsiaTheme="minorEastAsia"/>
+              <w:noProof/>
+              <w:lang w:eastAsia="bs-Latn-BA"/>
+            </w:rPr>
+          </w:pPr>
+          <w:hyperlink w:anchor="_Toc450083076" w:history="1">
+            <w:r>
+              <w:rPr>
+                <w:rStyle w:val="Hyperlink"/>
+                <w:noProof/>
+                <w:lang w:val="en-US"/>
+              </w:rPr>
+              <w:t>2</w:t>
+            </w:r>
+            <w:r>
+              <w:rPr>
+                <w:rFonts w:eastAsiaTheme="minorEastAsia"/>
+                <w:noProof/>
+                <w:lang w:eastAsia="bs-Latn-BA"/>
+              </w:rPr>
+              <w:tab/>
+            </w:r>
+            <w:r>
+              <w:rPr>
+                <w:rStyle w:val="Hyperlink"/>
+                <w:noProof/>
+                <w:lang w:val="en-US"/>
+              </w:rPr>
+              <w:t>Instalacija JDK-a (Java Development Kit)</w:t>
+            </w:r>
+            <w:r>
+              <w:rPr>
+                <w:noProof/>
+                <w:webHidden/>
+              </w:rPr>
+              <w:tab/>
+            </w:r>
+            <w:r>
+              <w:rPr>
+                <w:noProof/>
+                <w:webHidden/>
+              </w:rPr>
+              <w:fldChar w:fldCharType="begin"/>
+            </w:r>
+            <w:r>
+              <w:rPr>
+                <w:noProof/>
+                <w:webHidden/>
+              </w:rPr>
+              <w:instrText xml:space="preserve"> PAGEREF _Toc450083076 \h </w:instrText>
+            </w:r>
+            <w:r>
+              <w:rPr>
+                <w:noProof/>
+                <w:webHidden/>
+              </w:rPr>
+            </w:r>
+            <w:r>
+              <w:rPr>
+                <w:noProof/>
+                <w:webHidden/>
+              </w:rPr>
+              <w:fldChar w:fldCharType="separate"/>
+            </w:r>
+            <w:r>
+              <w:rPr>
+                <w:noProof/>
+                <w:webHidden/>
+              </w:rPr>
               <w:t>11</w:t>
+            </w:r>
+            <w:r>
+              <w:rPr>
+                <w:noProof/>
+                <w:webHidden/>
+              </w:rPr>
+              <w:fldChar w:fldCharType="end"/>
+            </w:r>
+          </w:hyperlink>
+        </w:p>
+        <w:p>
+          <w:pPr>
+            <w:pStyle w:val="TOC1"/>
+            <w:rPr>
+              <w:rFonts w:eastAsiaTheme="minorEastAsia"/>
+              <w:noProof/>
+              <w:lang w:eastAsia="bs-Latn-BA"/>
+            </w:rPr>
+          </w:pPr>
+          <w:hyperlink w:anchor="_Toc450083077" w:history="1">
+            <w:r>
+              <w:rPr>
+                <w:rStyle w:val="Hyperlink"/>
+                <w:noProof/>
+              </w:rPr>
+              <w:t>3</w:t>
+            </w:r>
+            <w:r>
+              <w:rPr>
+                <w:rFonts w:eastAsiaTheme="minorEastAsia"/>
+                <w:noProof/>
+                <w:lang w:eastAsia="bs-Latn-BA"/>
+              </w:rPr>
+              <w:tab/>
+            </w:r>
+            <w:r>
+              <w:rPr>
+                <w:rStyle w:val="Hyperlink"/>
+                <w:noProof/>
+              </w:rPr>
+              <w:t>Instalacija Eclipse okruženja</w:t>
+            </w:r>
+            <w:r>
+              <w:rPr>
+                <w:noProof/>
+                <w:webHidden/>
+              </w:rPr>
+              <w:tab/>
+            </w:r>
+            <w:r>
+              <w:rPr>
+                <w:noProof/>
+                <w:webHidden/>
+              </w:rPr>
+              <w:fldChar w:fldCharType="begin"/>
+            </w:r>
+            <w:r>
+              <w:rPr>
+                <w:noProof/>
+                <w:webHidden/>
+              </w:rPr>
+              <w:instrText xml:space="preserve"> PAGEREF _Toc450083077 \h </w:instrText>
+            </w:r>
+            <w:r>
+              <w:rPr>
+                <w:noProof/>
+                <w:webHidden/>
+              </w:rPr>
+            </w:r>
+            <w:r>
+              <w:rPr>
+                <w:noProof/>
+                <w:webHidden/>
+              </w:rPr>
+              <w:fldChar w:fldCharType="separate"/>
+            </w:r>
+            <w:r>
+              <w:rPr>
+                <w:noProof/>
+                <w:webHidden/>
+              </w:rPr>
+              <w:t>12</w:t>
             </w:r>
             <w:r>
               <w:rPr>
@@ -900,13 +900,13 @@
               <w:lang w:eastAsia="bs-Latn-BA"/>
             </w:rPr>
           </w:pPr>
-          <w:hyperlink w:anchor="_Toc449465761" w:history="1">
+          <w:hyperlink w:anchor="_Toc450083078" w:history="1">
             <w:r>
               <w:rPr>
                 <w:rStyle w:val="Hyperlink"/>
                 <w:noProof/>
               </w:rPr>
-              <w:t>3.2</w:t>
+              <w:t>3.1</w:t>
             </w:r>
             <w:r>
               <w:rPr>
@@ -921,7 +921,7 @@
                 <w:rStyle w:val="Hyperlink"/>
                 <w:noProof/>
               </w:rPr>
-              <w:t>Instalacija Apache Meaven-a</w:t>
+              <w:t>Instalacija Window Builder-a</w:t>
             </w:r>
             <w:r>
               <w:rPr>
@@ -942,7 +942,7 @@
                 <w:noProof/>
                 <w:webHidden/>
               </w:rPr>
-              <w:instrText xml:space="preserve"> PAGEREF _Toc449465761 \h </w:instrText>
+              <w:instrText xml:space="preserve"> PAGEREF _Toc450083078 \h </w:instrText>
             </w:r>
             <w:r>
               <w:rPr>
@@ -962,7 +962,7 @@
                 <w:noProof/>
                 <w:webHidden/>
               </w:rPr>
-              <w:t>12</w:t>
+              <w:t>14</w:t>
             </w:r>
             <w:r>
               <w:rPr>
@@ -986,13 +986,13 @@
               <w:lang w:eastAsia="bs-Latn-BA"/>
             </w:rPr>
           </w:pPr>
-          <w:hyperlink w:anchor="_Toc449465762" w:history="1">
+          <w:hyperlink w:anchor="_Toc450083079" w:history="1">
             <w:r>
               <w:rPr>
                 <w:rStyle w:val="Hyperlink"/>
                 <w:noProof/>
               </w:rPr>
-              <w:t>3.3</w:t>
+              <w:t>3.2</w:t>
             </w:r>
             <w:r>
               <w:rPr>
@@ -1007,7 +1007,7 @@
                 <w:rStyle w:val="Hyperlink"/>
                 <w:noProof/>
               </w:rPr>
-              <w:t>Egit</w:t>
+              <w:t>Instalacija Apache Meaven-a</w:t>
             </w:r>
             <w:r>
               <w:rPr>
@@ -1028,7 +1028,7 @@
                 <w:noProof/>
                 <w:webHidden/>
               </w:rPr>
-              <w:instrText xml:space="preserve"> PAGEREF _Toc449465762 \h </w:instrText>
+              <w:instrText xml:space="preserve"> PAGEREF _Toc450083079 \h </w:instrText>
             </w:r>
             <w:r>
               <w:rPr>
@@ -1048,7 +1048,7 @@
                 <w:noProof/>
                 <w:webHidden/>
               </w:rPr>
-              <w:t>14</w:t>
+              <w:t>15</w:t>
             </w:r>
             <w:r>
               <w:rPr>
@@ -1072,13 +1072,13 @@
               <w:lang w:eastAsia="bs-Latn-BA"/>
             </w:rPr>
           </w:pPr>
-          <w:hyperlink w:anchor="_Toc449465763" w:history="1">
+          <w:hyperlink w:anchor="_Toc450083080" w:history="1">
             <w:r>
               <w:rPr>
                 <w:rStyle w:val="Hyperlink"/>
                 <w:noProof/>
               </w:rPr>
-              <w:t>3.4</w:t>
+              <w:t>3.3</w:t>
             </w:r>
             <w:r>
               <w:rPr>
@@ -1093,7 +1093,7 @@
                 <w:rStyle w:val="Hyperlink"/>
                 <w:noProof/>
               </w:rPr>
-              <w:t>Hibernate</w:t>
+              <w:t>Egit</w:t>
             </w:r>
             <w:r>
               <w:rPr>
@@ -1114,7 +1114,7 @@
                 <w:noProof/>
                 <w:webHidden/>
               </w:rPr>
-              <w:instrText xml:space="preserve"> PAGEREF _Toc449465763 \h </w:instrText>
+              <w:instrText xml:space="preserve"> PAGEREF _Toc450083080 \h </w:instrText>
             </w:r>
             <w:r>
               <w:rPr>
@@ -1134,7 +1134,7 @@
                 <w:noProof/>
                 <w:webHidden/>
               </w:rPr>
-              <w:t>15</w:t>
+              <w:t>17</w:t>
             </w:r>
             <w:r>
               <w:rPr>
@@ -1158,13 +1158,13 @@
               <w:lang w:eastAsia="bs-Latn-BA"/>
             </w:rPr>
           </w:pPr>
-          <w:hyperlink w:anchor="_Toc449465764" w:history="1">
+          <w:hyperlink w:anchor="_Toc450083081" w:history="1">
             <w:r>
               <w:rPr>
                 <w:rStyle w:val="Hyperlink"/>
                 <w:noProof/>
               </w:rPr>
-              <w:t>3.5</w:t>
+              <w:t>3.4</w:t>
             </w:r>
             <w:r>
               <w:rPr>
@@ -1179,7 +1179,7 @@
                 <w:rStyle w:val="Hyperlink"/>
                 <w:noProof/>
               </w:rPr>
-              <w:t>JDBC</w:t>
+              <w:t>Hibernate</w:t>
             </w:r>
             <w:r>
               <w:rPr>
@@ -1200,7 +1200,7 @@
                 <w:noProof/>
                 <w:webHidden/>
               </w:rPr>
-              <w:instrText xml:space="preserve"> PAGEREF _Toc449465764 \h </w:instrText>
+              <w:instrText xml:space="preserve"> PAGEREF _Toc450083081 \h </w:instrText>
             </w:r>
             <w:r>
               <w:rPr>
@@ -1220,7 +1220,7 @@
                 <w:noProof/>
                 <w:webHidden/>
               </w:rPr>
-              <w:t>16</w:t>
+              <w:t>18</w:t>
             </w:r>
             <w:r>
               <w:rPr>
@@ -1244,12 +1244,98 @@
               <w:lang w:eastAsia="bs-Latn-BA"/>
             </w:rPr>
           </w:pPr>
-          <w:hyperlink w:anchor="_Toc449465765" w:history="1">
+          <w:hyperlink w:anchor="_Toc450083082" w:history="1">
             <w:r>
               <w:rPr>
                 <w:rStyle w:val="Hyperlink"/>
                 <w:noProof/>
               </w:rPr>
+              <w:t>3.5</w:t>
+            </w:r>
+            <w:r>
+              <w:rPr>
+                <w:rFonts w:eastAsiaTheme="minorEastAsia"/>
+                <w:noProof/>
+                <w:lang w:eastAsia="bs-Latn-BA"/>
+              </w:rPr>
+              <w:tab/>
+            </w:r>
+            <w:r>
+              <w:rPr>
+                <w:rStyle w:val="Hyperlink"/>
+                <w:noProof/>
+              </w:rPr>
+              <w:t>JDBC</w:t>
+            </w:r>
+            <w:r>
+              <w:rPr>
+                <w:noProof/>
+                <w:webHidden/>
+              </w:rPr>
+              <w:tab/>
+            </w:r>
+            <w:r>
+              <w:rPr>
+                <w:noProof/>
+                <w:webHidden/>
+              </w:rPr>
+              <w:fldChar w:fldCharType="begin"/>
+            </w:r>
+            <w:r>
+              <w:rPr>
+                <w:noProof/>
+                <w:webHidden/>
+              </w:rPr>
+              <w:instrText xml:space="preserve"> PAGEREF _Toc450083082 \h </w:instrText>
+            </w:r>
+            <w:r>
+              <w:rPr>
+                <w:noProof/>
+                <w:webHidden/>
+              </w:rPr>
+            </w:r>
+            <w:r>
+              <w:rPr>
+                <w:noProof/>
+                <w:webHidden/>
+              </w:rPr>
+              <w:fldChar w:fldCharType="separate"/>
+            </w:r>
+            <w:r>
+              <w:rPr>
+                <w:noProof/>
+                <w:webHidden/>
+              </w:rPr>
+              <w:t>19</w:t>
+            </w:r>
+            <w:r>
+              <w:rPr>
+                <w:noProof/>
+                <w:webHidden/>
+              </w:rPr>
+              <w:fldChar w:fldCharType="end"/>
+            </w:r>
+          </w:hyperlink>
+        </w:p>
+        <w:p>
+          <w:pPr>
+            <w:pStyle w:val="TOC2"/>
+            <w:tabs>
+              <w:tab w:val="left" w:pos="880"/>
+              <w:tab w:val="right" w:leader="dot" w:pos="9062"/>
+            </w:tabs>
+            <w:rPr>
+              <w:rFonts w:eastAsiaTheme="minorEastAsia"/>
+              <w:noProof/>
+              <w:lang w:eastAsia="bs-Latn-BA"/>
+            </w:rPr>
+          </w:pPr>
+          <w:hyperlink w:anchor="_Toc450083083" w:history="1">
+            <w:r>
+              <w:rPr>
+                <w:rStyle w:val="Hyperlink"/>
+                <w:noProof/>
+              </w:rPr>
               <w:t>3.6</w:t>
             </w:r>
             <w:r>
@@ -1286,7 +1372,7 @@
                 <w:noProof/>
                 <w:webHidden/>
               </w:rPr>
-              <w:instrText xml:space="preserve"> PAGEREF _Toc449465765 \h </w:instrText>
+              <w:instrText xml:space="preserve"> PAGEREF _Toc450083083 \h </w:instrText>
             </w:r>
             <w:r>
               <w:rPr>
@@ -1306,7 +1392,7 @@
                 <w:noProof/>
                 <w:webHidden/>
               </w:rPr>
-              <w:t>16</w:t>
+              <w:t>19</w:t>
             </w:r>
             <w:r>
               <w:rPr>
@@ -1341,7 +1427,7 @@
       <w:pPr>
         <w:pStyle w:val="Heading1"/>
       </w:pPr>
-      <w:bookmarkStart w:id="0" w:name="_Toc449465757"/>
+      <w:bookmarkStart w:id="0" w:name="_Toc450083074"/>
       <w:r>
         <w:lastRenderedPageBreak/>
         <w:t>Instalacija MySQL Workbench-a</w:t>
@@ -1374,16 +1460,26 @@
         </w:rPr>
         <w:t xml:space="preserve">MySQL preuzimamo sa linka: </w:t>
       </w:r>
-      <w:hyperlink r:id="rId8" w:history="1">
-        <w:r>
-          <w:rPr>
-            <w:rStyle w:val="Hyperlink"/>
-            <w:sz w:val="24"/>
-            <w:szCs w:val="24"/>
-          </w:rPr>
-          <w:t>www.mysql.com</w:t>
-        </w:r>
-      </w:hyperlink>
+      <w:r>
+        <w:fldChar w:fldCharType="begin"/>
+      </w:r>
+      <w:r>
+        <w:instrText>HYPERLINK "http://www.mysql.com"</w:instrText>
+      </w:r>
+      <w:r>
+        <w:fldChar w:fldCharType="separate"/>
+      </w:r>
+      <w:r>
+        <w:rPr>
+          <w:rStyle w:val="Hyperlink"/>
+          <w:sz w:val="24"/>
+          <w:szCs w:val="24"/>
+        </w:rPr>
+        <w:t>www.mysql.com</w:t>
+      </w:r>
+      <w:r>
+        <w:fldChar w:fldCharType="end"/>
+      </w:r>
       <w:r>
         <w:rPr>
           <w:sz w:val="24"/>
@@ -1458,7 +1554,7 @@
                     </pic:cNvPicPr>
                   </pic:nvPicPr>
                   <pic:blipFill>
-                    <a:blip r:embed="rId9"/>
+                    <a:blip r:embed="rId8" cstate="print"/>
                     <a:srcRect/>
                     <a:stretch>
                       <a:fillRect/>
@@ -1585,7 +1681,7 @@
                     </pic:cNvPicPr>
                   </pic:nvPicPr>
                   <pic:blipFill>
-                    <a:blip r:embed="rId10"/>
+                    <a:blip r:embed="rId9" cstate="print"/>
                     <a:srcRect/>
                     <a:stretch>
                       <a:fillRect/>
@@ -1626,14 +1722,24 @@
       <w:r>
         <w:t xml:space="preserve">Ilustracija </w:t>
       </w:r>
-      <w:fldSimple w:instr=" SEQ Ilustracija \* ARABIC ">
-        <w:r>
-          <w:rPr>
-            <w:noProof/>
-          </w:rPr>
-          <w:t>1</w:t>
-        </w:r>
-      </w:fldSimple>
+      <w:r>
+        <w:fldChar w:fldCharType="begin"/>
+      </w:r>
+      <w:r>
+        <w:instrText xml:space="preserve"> SEQ Ilustracija \* ARABIC </w:instrText>
+      </w:r>
+      <w:r>
+        <w:fldChar w:fldCharType="separate"/>
+      </w:r>
+      <w:r>
+        <w:rPr>
+          <w:noProof/>
+        </w:rPr>
+        <w:t>1</w:t>
+      </w:r>
+      <w:r>
+        <w:fldChar w:fldCharType="end"/>
+      </w:r>
       <w:r>
         <w:t>. MySql izbor tipa instalacije.</w:t>
       </w:r>
@@ -1731,7 +1837,7 @@
                     </pic:cNvPicPr>
                   </pic:nvPicPr>
                   <pic:blipFill>
-                    <a:blip r:embed="rId11"/>
+                    <a:blip r:embed="rId10" cstate="print"/>
                     <a:srcRect/>
                     <a:stretch>
                       <a:fillRect/>
@@ -1902,7 +2008,7 @@
                     </pic:cNvPicPr>
                   </pic:nvPicPr>
                   <pic:blipFill>
-                    <a:blip r:embed="rId12"/>
+                    <a:blip r:embed="rId11" cstate="print"/>
                     <a:srcRect/>
                     <a:stretch>
                       <a:fillRect/>
@@ -1943,14 +2049,24 @@
       <w:r>
         <w:t xml:space="preserve">Ilustracija </w:t>
       </w:r>
-      <w:fldSimple w:instr=" SEQ Ilustracija \* ARABIC ">
-        <w:r>
-          <w:rPr>
-            <w:noProof/>
-          </w:rPr>
-          <w:t>3</w:t>
-        </w:r>
-      </w:fldSimple>
+      <w:r>
+        <w:fldChar w:fldCharType="begin"/>
+      </w:r>
+      <w:r>
+        <w:instrText xml:space="preserve"> SEQ Ilustracija \* ARABIC </w:instrText>
+      </w:r>
+      <w:r>
+        <w:fldChar w:fldCharType="separate"/>
+      </w:r>
+      <w:r>
+        <w:rPr>
+          <w:noProof/>
+        </w:rPr>
+        <w:t>3</w:t>
+      </w:r>
+      <w:r>
+        <w:fldChar w:fldCharType="end"/>
+      </w:r>
       <w:r>
         <w:t>. Pokretanje MySql proizvoda prije instalacije.</w:t>
       </w:r>
@@ -2060,7 +2176,7 @@
                     </pic:cNvPicPr>
                   </pic:nvPicPr>
                   <pic:blipFill>
-                    <a:blip r:embed="rId13"/>
+                    <a:blip r:embed="rId12" cstate="print"/>
                     <a:srcRect/>
                     <a:stretch>
                       <a:fillRect/>
@@ -2203,7 +2319,7 @@
                     </pic:cNvPicPr>
                   </pic:nvPicPr>
                   <pic:blipFill>
-                    <a:blip r:embed="rId14"/>
+                    <a:blip r:embed="rId13" cstate="print"/>
                     <a:srcRect/>
                     <a:stretch>
                       <a:fillRect/>
@@ -2244,14 +2360,24 @@
       <w:r>
         <w:t xml:space="preserve">Ilustracija </w:t>
       </w:r>
-      <w:fldSimple w:instr=" SEQ Ilustracija \* ARABIC ">
-        <w:r>
-          <w:rPr>
-            <w:noProof/>
-          </w:rPr>
-          <w:t>5</w:t>
-        </w:r>
-      </w:fldSimple>
+      <w:r>
+        <w:fldChar w:fldCharType="begin"/>
+      </w:r>
+      <w:r>
+        <w:instrText xml:space="preserve"> SEQ Ilustracija \* ARABIC </w:instrText>
+      </w:r>
+      <w:r>
+        <w:fldChar w:fldCharType="separate"/>
+      </w:r>
+      <w:r>
+        <w:rPr>
+          <w:noProof/>
+        </w:rPr>
+        <w:t>5</w:t>
+      </w:r>
+      <w:r>
+        <w:fldChar w:fldCharType="end"/>
+      </w:r>
       <w:r>
         <w:t>. Konfiguracija računa za pristup serveru.</w:t>
       </w:r>
@@ -2351,7 +2477,7 @@
                     </pic:cNvPicPr>
                   </pic:nvPicPr>
                   <pic:blipFill>
-                    <a:blip r:embed="rId15"/>
+                    <a:blip r:embed="rId14" cstate="print"/>
                     <a:srcRect/>
                     <a:stretch>
                       <a:fillRect/>
@@ -2392,14 +2518,24 @@
       <w:r>
         <w:t xml:space="preserve">Ilustracija </w:t>
       </w:r>
-      <w:fldSimple w:instr=" SEQ Ilustracija \* ARABIC ">
-        <w:r>
-          <w:rPr>
-            <w:noProof/>
-          </w:rPr>
-          <w:t>6</w:t>
-        </w:r>
-      </w:fldSimple>
+      <w:r>
+        <w:fldChar w:fldCharType="begin"/>
+      </w:r>
+      <w:r>
+        <w:instrText xml:space="preserve"> SEQ Ilustracija \* ARABIC </w:instrText>
+      </w:r>
+      <w:r>
+        <w:fldChar w:fldCharType="separate"/>
+      </w:r>
+      <w:r>
+        <w:rPr>
+          <w:noProof/>
+        </w:rPr>
+        <w:t>6</w:t>
+      </w:r>
+      <w:r>
+        <w:fldChar w:fldCharType="end"/>
+      </w:r>
       <w:r>
         <w:t>. Primjena konfiguracije.</w:t>
       </w:r>
@@ -2545,7 +2681,7 @@
                     </pic:cNvPicPr>
                   </pic:nvPicPr>
                   <pic:blipFill>
-                    <a:blip r:embed="rId16"/>
+                    <a:blip r:embed="rId15" cstate="print"/>
                     <a:srcRect/>
                     <a:stretch>
                       <a:fillRect/>
@@ -2586,14 +2722,24 @@
       <w:r>
         <w:t xml:space="preserve">Ilustracija </w:t>
       </w:r>
-      <w:fldSimple w:instr=" SEQ Ilustracija \* ARABIC ">
-        <w:r>
-          <w:rPr>
-            <w:noProof/>
-          </w:rPr>
-          <w:t>7</w:t>
-        </w:r>
-      </w:fldSimple>
+      <w:r>
+        <w:fldChar w:fldCharType="begin"/>
+      </w:r>
+      <w:r>
+        <w:instrText xml:space="preserve"> SEQ Ilustracija \* ARABIC </w:instrText>
+      </w:r>
+      <w:r>
+        <w:fldChar w:fldCharType="separate"/>
+      </w:r>
+      <w:r>
+        <w:rPr>
+          <w:noProof/>
+        </w:rPr>
+        <w:t>7</w:t>
+      </w:r>
+      <w:r>
+        <w:fldChar w:fldCharType="end"/>
+      </w:r>
       <w:r>
         <w:t>. Inicijalno povezivanje na server.</w:t>
       </w:r>
@@ -2679,7 +2825,7 @@
                     </pic:cNvPicPr>
                   </pic:nvPicPr>
                   <pic:blipFill>
-                    <a:blip r:embed="rId17"/>
+                    <a:blip r:embed="rId16" cstate="print"/>
                     <a:srcRect/>
                     <a:stretch>
                       <a:fillRect/>
@@ -2721,43 +2867,833 @@
       <w:r>
         <w:t xml:space="preserve">Ilustracija </w:t>
       </w:r>
+      <w:r>
+        <w:fldChar w:fldCharType="begin"/>
+      </w:r>
+      <w:r>
+        <w:instrText xml:space="preserve"> SEQ Ilustracija \* ARABIC </w:instrText>
+      </w:r>
+      <w:r>
+        <w:fldChar w:fldCharType="separate"/>
+      </w:r>
+      <w:r>
+        <w:rPr>
+          <w:noProof/>
+        </w:rPr>
+        <w:t>8</w:t>
+      </w:r>
+      <w:r>
+        <w:fldChar w:fldCharType="end"/>
+      </w:r>
+      <w:r>
+        <w:t>. Primjena konfiguracije i postavki.</w:t>
+      </w:r>
+    </w:p>
+    <w:p>
+      <w:pPr>
+        <w:jc w:val="both"/>
+        <w:rPr>
+          <w:sz w:val="24"/>
+          <w:szCs w:val="24"/>
+          <w:u w:val="single"/>
+        </w:rPr>
+      </w:pPr>
+    </w:p>
+    <w:p>
+      <w:pPr>
+        <w:ind w:firstLine="576"/>
+        <w:jc w:val="both"/>
+        <w:rPr>
+          <w:sz w:val="24"/>
+          <w:szCs w:val="24"/>
+        </w:rPr>
+      </w:pPr>
+      <w:r>
+        <w:rPr>
+          <w:sz w:val="24"/>
+          <w:szCs w:val="24"/>
+        </w:rPr>
+        <w:t xml:space="preserve">Zatim odaberemo </w:t>
+      </w:r>
+      <w:r>
+        <w:rPr>
+          <w:i/>
+          <w:sz w:val="24"/>
+          <w:szCs w:val="24"/>
+        </w:rPr>
+        <w:t>Next-&gt; Finish-&gt;Finish</w:t>
+      </w:r>
+      <w:r>
+        <w:rPr>
+          <w:sz w:val="24"/>
+          <w:szCs w:val="24"/>
+        </w:rPr>
+        <w:t>. Nakon ovoga instalacija MySQL Servera je završena.</w:t>
+      </w:r>
+    </w:p>
+    <w:p>
+      <w:pPr>
+        <w:ind w:firstLine="576"/>
+        <w:jc w:val="both"/>
+        <w:rPr>
+          <w:sz w:val="24"/>
+          <w:szCs w:val="24"/>
+        </w:rPr>
+      </w:pPr>
+    </w:p>
+    <w:p>
+      <w:pPr>
+        <w:pStyle w:val="Heading2"/>
+      </w:pPr>
+      <w:bookmarkStart w:id="1" w:name="_Toc450083075"/>
+      <w:r>
+        <w:lastRenderedPageBreak/>
+        <w:t>Postavljanje baze podataka</w:t>
+      </w:r>
+      <w:bookmarkEnd w:id="1"/>
+    </w:p>
+    <w:p>
+      <w:pPr>
+        <w:ind w:firstLine="432"/>
+        <w:jc w:val="both"/>
+        <w:rPr>
+          <w:sz w:val="24"/>
+          <w:szCs w:val="24"/>
+        </w:rPr>
+      </w:pPr>
+      <w:r>
+        <w:rPr>
+          <w:sz w:val="24"/>
+          <w:szCs w:val="24"/>
+        </w:rPr>
+        <w:t>Svaki član razvojnog tima treba nakon instalacije MySQL servera podesiti konekciju koju će koristiti za spajanje na bazu podataka, i uraditi import trenutnog stanja baze podataka(datoteka koja se trenutno nalazi na repozitoriju unutar folder Source/database-dump).</w:t>
+      </w:r>
+    </w:p>
+    <w:p>
+      <w:pPr>
+        <w:ind w:firstLine="432"/>
+        <w:jc w:val="both"/>
+        <w:rPr>
+          <w:sz w:val="24"/>
+          <w:szCs w:val="24"/>
+        </w:rPr>
+      </w:pPr>
+      <w:r>
+        <w:rPr>
+          <w:sz w:val="24"/>
+          <w:szCs w:val="24"/>
+        </w:rPr>
+        <w:t>Prvi trebamo kreirati korisnika preko kojeg ćemo se spajati na MySQL server. Pokrenite MySQL Command Line Client(kucajte u Start navedeni naziv). Izvršite naredne dvije naredbe:</w:t>
+      </w:r>
+    </w:p>
+    <w:p>
+      <w:pPr>
+        <w:ind w:firstLine="432"/>
+        <w:jc w:val="both"/>
+        <w:rPr>
+          <w:sz w:val="24"/>
+          <w:szCs w:val="24"/>
+        </w:rPr>
+      </w:pPr>
+    </w:p>
+    <w:p>
+      <w:pPr>
+        <w:tabs>
+          <w:tab w:val="left" w:pos="916"/>
+          <w:tab w:val="left" w:pos="1832"/>
+          <w:tab w:val="left" w:pos="2748"/>
+          <w:tab w:val="left" w:pos="3664"/>
+          <w:tab w:val="left" w:pos="4580"/>
+          <w:tab w:val="left" w:pos="5496"/>
+          <w:tab w:val="left" w:pos="6412"/>
+          <w:tab w:val="left" w:pos="7328"/>
+          <w:tab w:val="left" w:pos="8244"/>
+          <w:tab w:val="left" w:pos="9160"/>
+          <w:tab w:val="left" w:pos="10076"/>
+          <w:tab w:val="left" w:pos="10992"/>
+          <w:tab w:val="left" w:pos="11908"/>
+          <w:tab w:val="left" w:pos="12824"/>
+          <w:tab w:val="left" w:pos="13740"/>
+          <w:tab w:val="left" w:pos="14656"/>
+        </w:tabs>
+        <w:spacing w:after="380"/>
+        <w:ind w:firstLine="432"/>
+        <w:rPr>
+          <w:rFonts w:ascii="Courier New" w:eastAsia="Times New Roman" w:hAnsi="Courier New" w:cs="Courier New"/>
+          <w:color w:val="000000"/>
+          <w:lang w:eastAsia="bs-Latn-BA"/>
+        </w:rPr>
+      </w:pPr>
+      <w:r>
+        <w:rPr>
+          <w:rFonts w:ascii="Courier New" w:eastAsia="Times New Roman" w:hAnsi="Courier New" w:cs="Courier New"/>
+          <w:color w:val="000000"/>
+          <w:lang w:eastAsia="bs-Latn-BA"/>
+        </w:rPr>
+        <w:t xml:space="preserve">CREATE USER </w:t>
+      </w:r>
+      <w:r>
+        <w:rPr>
+          <w:rFonts w:ascii="Courier New" w:eastAsia="Times New Roman" w:hAnsi="Courier New" w:cs="Courier New"/>
+          <w:color w:val="000000"/>
+          <w:lang w:eastAsia="bs-Latn-BA"/>
+        </w:rPr>
+        <w:t>'ETFSI2015</w:t>
+      </w:r>
+      <w:r>
+        <w:rPr>
+          <w:rFonts w:ascii="Courier New" w:eastAsia="Times New Roman" w:hAnsi="Courier New" w:cs="Courier New"/>
+          <w:color w:val="000000"/>
+          <w:lang w:eastAsia="bs-Latn-BA"/>
+        </w:rPr>
+        <w:t>@'localhost' IDENTIFIED BY '</w:t>
+      </w:r>
+      <w:r>
+        <w:rPr>
+          <w:rFonts w:ascii="Courier New" w:eastAsia="Times New Roman" w:hAnsi="Courier New" w:cs="Courier New"/>
+          <w:color w:val="DE3939"/>
+          <w:lang w:eastAsia="bs-Latn-BA"/>
+        </w:rPr>
+        <w:t>2015SIEtf</w:t>
+      </w:r>
+      <w:r>
+        <w:rPr>
+          <w:rFonts w:ascii="Courier New" w:eastAsia="Times New Roman" w:hAnsi="Courier New" w:cs="Courier New"/>
+          <w:color w:val="000000"/>
+          <w:lang w:eastAsia="bs-Latn-BA"/>
+        </w:rPr>
+        <w:t>';</w:t>
+      </w:r>
+    </w:p>
+    <w:p>
+      <w:pPr>
+        <w:pStyle w:val="HTMLPreformatted"/>
+        <w:spacing w:after="424"/>
+        <w:ind w:firstLine="432"/>
+        <w:rPr>
+          <w:color w:val="000000"/>
+          <w:sz w:val="22"/>
+          <w:szCs w:val="22"/>
+        </w:rPr>
+      </w:pPr>
+      <w:r>
+        <w:rPr>
+          <w:color w:val="000000"/>
+          <w:sz w:val="22"/>
+          <w:szCs w:val="22"/>
+        </w:rPr>
+        <w:t>GRANT ALL PRIVILEGES ON * . * TO 'ETFSI2015'@'localhost';</w:t>
+      </w:r>
+    </w:p>
+    <w:p>
+      <w:pPr>
+        <w:pStyle w:val="HTMLPreformatted"/>
+        <w:keepNext/>
+        <w:spacing w:after="424"/>
+        <w:ind w:firstLine="432"/>
+        <w:jc w:val="center"/>
+      </w:pPr>
+      <w:r>
+        <w:rPr>
+          <w:color w:val="000000"/>
+          <w:sz w:val="21"/>
+          <w:szCs w:val="21"/>
+        </w:rPr>
+        <w:drawing>
+          <wp:inline distT="0" distB="0" distL="0" distR="0">
+            <wp:extent cx="5760720" cy="2985616"/>
+            <wp:effectExtent l="19050" t="0" r="0" b="0"/>
+            <wp:docPr id="5" name="Picture 7"/>
+            <wp:cNvGraphicFramePr>
+              <a:graphicFrameLocks xmlns:a="http://schemas.openxmlformats.org/drawingml/2006/main" noChangeAspect="1"/>
+            </wp:cNvGraphicFramePr>
+            <a:graphic xmlns:a="http://schemas.openxmlformats.org/drawingml/2006/main">
+              <a:graphicData uri="http://schemas.openxmlformats.org/drawingml/2006/picture">
+                <pic:pic xmlns:pic="http://schemas.openxmlformats.org/drawingml/2006/picture">
+                  <pic:nvPicPr>
+                    <pic:cNvPr id="0" name="Picture 7"/>
+                    <pic:cNvPicPr>
+                      <a:picLocks noChangeAspect="1" noChangeArrowheads="1"/>
+                    </pic:cNvPicPr>
+                  </pic:nvPicPr>
+                  <pic:blipFill>
+                    <a:blip r:embed="rId17" cstate="print"/>
+                    <a:srcRect/>
+                    <a:stretch>
+                      <a:fillRect/>
+                    </a:stretch>
+                  </pic:blipFill>
+                  <pic:spPr bwMode="auto">
+                    <a:xfrm>
+                      <a:off x="0" y="0"/>
+                      <a:ext cx="5760720" cy="2985616"/>
+                    </a:xfrm>
+                    <a:prstGeom prst="rect">
+                      <a:avLst/>
+                    </a:prstGeom>
+                    <a:noFill/>
+                    <a:ln w="9525">
+                      <a:noFill/>
+                      <a:miter lim="800000"/>
+                      <a:headEnd/>
+                      <a:tailEnd/>
+                    </a:ln>
+                  </pic:spPr>
+                </pic:pic>
+              </a:graphicData>
+            </a:graphic>
+          </wp:inline>
+        </w:drawing>
+      </w:r>
+    </w:p>
+    <w:p>
+      <w:pPr>
+        <w:pStyle w:val="Caption"/>
+        <w:jc w:val="center"/>
+        <w:rPr>
+          <w:color w:val="000000"/>
+          <w:sz w:val="21"/>
+          <w:szCs w:val="21"/>
+        </w:rPr>
+      </w:pPr>
+      <w:r>
+        <w:t xml:space="preserve">Ilustracija </w:t>
+      </w:r>
+      <w:r>
+        <w:fldChar w:fldCharType="begin"/>
+      </w:r>
+      <w:r>
+        <w:instrText xml:space="preserve"> SEQ Ilustracija \* ARABIC </w:instrText>
+      </w:r>
+      <w:r>
+        <w:fldChar w:fldCharType="separate"/>
+      </w:r>
+      <w:r>
+        <w:rPr>
+          <w:noProof/>
+        </w:rPr>
+        <w:t>9</w:t>
+      </w:r>
+      <w:r>
+        <w:fldChar w:fldCharType="end"/>
+      </w:r>
+      <w:r>
+        <w:t>. MySql shell kreiranje novog korisnika.</w:t>
+      </w:r>
+    </w:p>
+    <w:p>
+      <w:pPr>
+        <w:ind w:firstLine="432"/>
+        <w:jc w:val="both"/>
+        <w:rPr>
+          <w:sz w:val="24"/>
+          <w:szCs w:val="24"/>
+        </w:rPr>
+      </w:pPr>
+      <w:r>
+        <w:rPr>
+          <w:sz w:val="24"/>
+          <w:szCs w:val="24"/>
+        </w:rPr>
+        <w:t>Sada p</w:t>
+      </w:r>
+      <w:r>
+        <w:rPr>
+          <w:sz w:val="24"/>
+          <w:szCs w:val="24"/>
+        </w:rPr>
+        <w:t>okrenite MySQL Workbench i kliknite na plusić označen na slici, kako bi kreirali novu konekciju.</w:t>
+      </w:r>
+      <w:r>
+        <w:rPr>
+          <w:sz w:val="24"/>
+          <w:szCs w:val="24"/>
+        </w:rPr>
+        <w:t xml:space="preserve"> </w:t>
+      </w:r>
+    </w:p>
+    <w:p>
+      <w:pPr>
+        <w:keepNext/>
+        <w:ind w:firstLine="432"/>
+        <w:jc w:val="center"/>
+      </w:pPr>
+      <w:r>
+        <w:rPr>
+          <w:noProof/>
+          <w:sz w:val="24"/>
+          <w:szCs w:val="24"/>
+          <w:lang w:eastAsia="bs-Latn-BA"/>
+        </w:rPr>
+        <w:drawing>
+          <wp:inline distT="0" distB="0" distL="0" distR="0">
+            <wp:extent cx="2832150" cy="1962509"/>
+            <wp:effectExtent l="19050" t="0" r="6300" b="0"/>
+            <wp:docPr id="1" name="Picture 1"/>
+            <wp:cNvGraphicFramePr>
+              <a:graphicFrameLocks xmlns:a="http://schemas.openxmlformats.org/drawingml/2006/main" noChangeAspect="1"/>
+            </wp:cNvGraphicFramePr>
+            <a:graphic xmlns:a="http://schemas.openxmlformats.org/drawingml/2006/main">
+              <a:graphicData uri="http://schemas.openxmlformats.org/drawingml/2006/picture">
+                <pic:pic xmlns:pic="http://schemas.openxmlformats.org/drawingml/2006/picture">
+                  <pic:nvPicPr>
+                    <pic:cNvPr id="0" name="Picture 1"/>
+                    <pic:cNvPicPr>
+                      <a:picLocks noChangeAspect="1" noChangeArrowheads="1"/>
+                    </pic:cNvPicPr>
+                  </pic:nvPicPr>
+                  <pic:blipFill>
+                    <a:blip r:embed="rId18" cstate="print"/>
+                    <a:srcRect/>
+                    <a:stretch>
+                      <a:fillRect/>
+                    </a:stretch>
+                  </pic:blipFill>
+                  <pic:spPr bwMode="auto">
+                    <a:xfrm>
+                      <a:off x="0" y="0"/>
+                      <a:ext cx="2835317" cy="1964703"/>
+                    </a:xfrm>
+                    <a:prstGeom prst="rect">
+                      <a:avLst/>
+                    </a:prstGeom>
+                    <a:noFill/>
+                    <a:ln w="9525">
+                      <a:noFill/>
+                      <a:miter lim="800000"/>
+                      <a:headEnd/>
+                      <a:tailEnd/>
+                    </a:ln>
+                  </pic:spPr>
+                </pic:pic>
+              </a:graphicData>
+            </a:graphic>
+          </wp:inline>
+        </w:drawing>
+      </w:r>
+    </w:p>
+    <w:p>
+      <w:pPr>
+        <w:keepNext/>
+        <w:ind w:firstLine="432"/>
+        <w:jc w:val="center"/>
+      </w:pPr>
+    </w:p>
+    <w:p>
+      <w:pPr>
+        <w:pStyle w:val="Caption"/>
+        <w:jc w:val="center"/>
+      </w:pPr>
+      <w:r>
+        <w:t xml:space="preserve">Ilustracija </w:t>
+      </w:r>
+      <w:r>
+        <w:fldChar w:fldCharType="begin"/>
+      </w:r>
+      <w:r>
+        <w:instrText xml:space="preserve"> SEQ Ilustracija \* ARABIC </w:instrText>
+      </w:r>
+      <w:r>
+        <w:fldChar w:fldCharType="separate"/>
+      </w:r>
+      <w:r>
+        <w:rPr>
+          <w:noProof/>
+        </w:rPr>
+        <w:t>10</w:t>
+      </w:r>
+      <w:r>
+        <w:fldChar w:fldCharType="end"/>
+      </w:r>
+      <w:r>
+        <w:t>. Kreiranje nove konekcije za MySQL server.</w:t>
+      </w:r>
+    </w:p>
+    <w:p>
+      <w:pPr>
+        <w:ind w:firstLine="708"/>
+        <w:rPr>
+          <w:rFonts w:eastAsia="Times New Roman" w:cstheme="minorHAnsi"/>
+          <w:color w:val="DE3939"/>
+          <w:sz w:val="24"/>
+          <w:szCs w:val="24"/>
+          <w:lang w:eastAsia="bs-Latn-BA"/>
+        </w:rPr>
+      </w:pPr>
+      <w:r>
+        <w:rPr>
+          <w:rFonts w:cstheme="minorHAnsi"/>
+          <w:sz w:val="24"/>
+          <w:szCs w:val="24"/>
+        </w:rPr>
+        <w:lastRenderedPageBreak/>
+        <w:t>Unesite identične podatke kao na slici.</w:t>
+      </w:r>
+      <w:r>
+        <w:rPr>
+          <w:rFonts w:cstheme="minorHAnsi"/>
+          <w:sz w:val="24"/>
+          <w:szCs w:val="24"/>
+        </w:rPr>
+        <w:t xml:space="preserve"> Koristimo username </w:t>
+      </w:r>
+      <w:r>
+        <w:rPr>
+          <w:rFonts w:cstheme="minorHAnsi"/>
+          <w:sz w:val="24"/>
+          <w:szCs w:val="24"/>
+        </w:rPr>
+        <w:t xml:space="preserve"> </w:t>
+      </w:r>
+      <w:r>
+        <w:rPr>
+          <w:rFonts w:eastAsia="Times New Roman" w:cstheme="minorHAnsi"/>
+          <w:color w:val="FF0000"/>
+          <w:sz w:val="24"/>
+          <w:szCs w:val="24"/>
+          <w:lang w:eastAsia="bs-Latn-BA"/>
+        </w:rPr>
+        <w:t>ETFSI2015</w:t>
+      </w:r>
+      <w:r>
+        <w:rPr>
+          <w:rFonts w:eastAsia="Times New Roman" w:cstheme="minorHAnsi"/>
+          <w:color w:val="000000"/>
+          <w:sz w:val="24"/>
+          <w:szCs w:val="24"/>
+          <w:lang w:eastAsia="bs-Latn-BA"/>
+        </w:rPr>
+        <w:t xml:space="preserve"> i lozinku </w:t>
+      </w:r>
+      <w:r>
+        <w:rPr>
+          <w:rFonts w:eastAsia="Times New Roman" w:cstheme="minorHAnsi"/>
+          <w:color w:val="DE3939"/>
+          <w:sz w:val="24"/>
+          <w:szCs w:val="24"/>
+          <w:lang w:eastAsia="bs-Latn-BA"/>
+        </w:rPr>
+        <w:t>2015SIEt</w:t>
+      </w:r>
+      <w:r>
+        <w:rPr>
+          <w:rFonts w:eastAsia="Times New Roman" w:cstheme="minorHAnsi"/>
+          <w:color w:val="DE3939"/>
+          <w:sz w:val="24"/>
+          <w:szCs w:val="24"/>
+          <w:lang w:eastAsia="bs-Latn-BA"/>
+        </w:rPr>
+        <w:t>f.</w:t>
+      </w:r>
+    </w:p>
+    <w:p>
+      <w:pPr>
+        <w:keepNext/>
+        <w:jc w:val="center"/>
+      </w:pPr>
+      <w:r>
+        <w:rPr>
+          <w:noProof/>
+          <w:lang w:eastAsia="bs-Latn-BA"/>
+        </w:rPr>
+        <w:drawing>
+          <wp:inline distT="0" distB="0" distL="0" distR="0">
+            <wp:extent cx="5760720" cy="3611686"/>
+            <wp:effectExtent l="19050" t="0" r="0" b="0"/>
+            <wp:docPr id="6" name="Picture 10"/>
+            <wp:cNvGraphicFramePr>
+              <a:graphicFrameLocks xmlns:a="http://schemas.openxmlformats.org/drawingml/2006/main" noChangeAspect="1"/>
+            </wp:cNvGraphicFramePr>
+            <a:graphic xmlns:a="http://schemas.openxmlformats.org/drawingml/2006/main">
+              <a:graphicData uri="http://schemas.openxmlformats.org/drawingml/2006/picture">
+                <pic:pic xmlns:pic="http://schemas.openxmlformats.org/drawingml/2006/picture">
+                  <pic:nvPicPr>
+                    <pic:cNvPr id="0" name="Picture 10"/>
+                    <pic:cNvPicPr>
+                      <a:picLocks noChangeAspect="1" noChangeArrowheads="1"/>
+                    </pic:cNvPicPr>
+                  </pic:nvPicPr>
+                  <pic:blipFill>
+                    <a:blip r:embed="rId19" cstate="print"/>
+                    <a:srcRect/>
+                    <a:stretch>
+                      <a:fillRect/>
+                    </a:stretch>
+                  </pic:blipFill>
+                  <pic:spPr bwMode="auto">
+                    <a:xfrm>
+                      <a:off x="0" y="0"/>
+                      <a:ext cx="5760720" cy="3611686"/>
+                    </a:xfrm>
+                    <a:prstGeom prst="rect">
+                      <a:avLst/>
+                    </a:prstGeom>
+                    <a:noFill/>
+                    <a:ln w="9525">
+                      <a:noFill/>
+                      <a:miter lim="800000"/>
+                      <a:headEnd/>
+                      <a:tailEnd/>
+                    </a:ln>
+                  </pic:spPr>
+                </pic:pic>
+              </a:graphicData>
+            </a:graphic>
+          </wp:inline>
+        </w:drawing>
+      </w:r>
+    </w:p>
+    <w:p>
+      <w:pPr>
+        <w:pStyle w:val="Caption"/>
+        <w:jc w:val="center"/>
+      </w:pPr>
+      <w:r>
+        <w:t xml:space="preserve">Ilustracija </w:t>
+      </w:r>
+      <w:r>
+        <w:fldChar w:fldCharType="begin"/>
+      </w:r>
+      <w:r>
+        <w:instrText xml:space="preserve"> SEQ Ilustracija \* ARABIC </w:instrText>
+      </w:r>
+      <w:r>
+        <w:fldChar w:fldCharType="separate"/>
+      </w:r>
+      <w:r>
+        <w:rPr>
+          <w:noProof/>
+        </w:rPr>
+        <w:t>11</w:t>
+      </w:r>
+      <w:r>
+        <w:fldChar w:fldCharType="end"/>
+      </w:r>
+      <w:r>
+        <w:t>. Kreiranje nove konekcije na bazu.</w:t>
+      </w:r>
+    </w:p>
+    <w:p>
+      <w:pPr>
+        <w:rPr>
+          <w:sz w:val="24"/>
+          <w:szCs w:val="24"/>
+        </w:rPr>
+      </w:pPr>
+      <w:r>
+        <w:rPr>
+          <w:sz w:val="24"/>
+          <w:szCs w:val="24"/>
+        </w:rPr>
+        <w:tab/>
+        <w:t>Kliknite na dugme Store in Vault da unesete lozinku.</w:t>
+      </w:r>
+    </w:p>
+    <w:p>
+      <w:pPr>
+        <w:rPr>
+          <w:sz w:val="24"/>
+          <w:szCs w:val="24"/>
+        </w:rPr>
+      </w:pPr>
+    </w:p>
+    <w:p>
+      <w:pPr>
+        <w:keepNext/>
+        <w:jc w:val="center"/>
+      </w:pPr>
+      <w:r>
+        <w:rPr>
+          <w:noProof/>
+          <w:lang w:eastAsia="bs-Latn-BA"/>
+        </w:rPr>
+        <w:drawing>
+          <wp:inline distT="0" distB="0" distL="0" distR="0">
+            <wp:extent cx="3026550" cy="1409793"/>
+            <wp:effectExtent l="19050" t="0" r="2400" b="0"/>
+            <wp:docPr id="2" name="Picture 4"/>
+            <wp:cNvGraphicFramePr>
+              <a:graphicFrameLocks xmlns:a="http://schemas.openxmlformats.org/drawingml/2006/main" noChangeAspect="1"/>
+            </wp:cNvGraphicFramePr>
+            <a:graphic xmlns:a="http://schemas.openxmlformats.org/drawingml/2006/main">
+              <a:graphicData uri="http://schemas.openxmlformats.org/drawingml/2006/picture">
+                <pic:pic xmlns:pic="http://schemas.openxmlformats.org/drawingml/2006/picture">
+                  <pic:nvPicPr>
+                    <pic:cNvPr id="0" name="Picture 4"/>
+                    <pic:cNvPicPr>
+                      <a:picLocks noChangeAspect="1" noChangeArrowheads="1"/>
+                    </pic:cNvPicPr>
+                  </pic:nvPicPr>
+                  <pic:blipFill>
+                    <a:blip r:embed="rId20" cstate="print"/>
+                    <a:srcRect/>
+                    <a:stretch>
+                      <a:fillRect/>
+                    </a:stretch>
+                  </pic:blipFill>
+                  <pic:spPr bwMode="auto">
+                    <a:xfrm>
+                      <a:off x="0" y="0"/>
+                      <a:ext cx="3030383" cy="1411578"/>
+                    </a:xfrm>
+                    <a:prstGeom prst="rect">
+                      <a:avLst/>
+                    </a:prstGeom>
+                    <a:noFill/>
+                    <a:ln w="9525">
+                      <a:noFill/>
+                      <a:miter lim="800000"/>
+                      <a:headEnd/>
+                      <a:tailEnd/>
+                    </a:ln>
+                  </pic:spPr>
+                </pic:pic>
+              </a:graphicData>
+            </a:graphic>
+          </wp:inline>
+        </w:drawing>
+      </w:r>
+    </w:p>
+    <w:p>
+      <w:pPr>
+        <w:pStyle w:val="Caption"/>
+        <w:jc w:val="center"/>
+      </w:pPr>
+      <w:r>
+        <w:t xml:space="preserve">Ilustracija </w:t>
+      </w:r>
       <w:fldSimple w:instr=" SEQ Ilustracija \* ARABIC ">
         <w:r>
           <w:rPr>
             <w:noProof/>
           </w:rPr>
-          <w:t>8</w:t>
+          <w:t>12</w:t>
         </w:r>
       </w:fldSimple>
       <w:r>
-        <w:t>. Primjena konfiguracije i postavki.</w:t>
-      </w:r>
-    </w:p>
-    <w:p>
-      <w:pPr>
-        <w:jc w:val="both"/>
-        <w:rPr>
-          <w:sz w:val="24"/>
-          <w:szCs w:val="24"/>
-          <w:u w:val="single"/>
-        </w:rPr>
-      </w:pPr>
-    </w:p>
-    <w:p>
-      <w:pPr>
-        <w:ind w:firstLine="576"/>
-        <w:jc w:val="both"/>
-        <w:rPr>
-          <w:sz w:val="24"/>
-          <w:szCs w:val="24"/>
-        </w:rPr>
-      </w:pPr>
-      <w:r>
-        <w:rPr>
-          <w:sz w:val="24"/>
-          <w:szCs w:val="24"/>
-        </w:rPr>
-        <w:t xml:space="preserve">Zatim odaberemo </w:t>
+        <w:t>. Unos lozinke.</w:t>
+      </w:r>
+    </w:p>
+    <w:p>
+      <w:pPr>
+        <w:rPr>
+          <w:sz w:val="24"/>
+          <w:szCs w:val="24"/>
+        </w:rPr>
+      </w:pPr>
+      <w:r>
+        <w:rPr>
+          <w:sz w:val="24"/>
+          <w:szCs w:val="24"/>
+        </w:rPr>
+        <w:tab/>
+        <w:t>Kada sve završite u MySQL Workbenchu pojavit će se nova konekcija 'tim6', uradite dvostruki klik na nju da bi smo importovali bazu(sql datoteku).</w:t>
+      </w:r>
+    </w:p>
+    <w:p>
+      <w:pPr>
+        <w:keepNext/>
+        <w:jc w:val="center"/>
+      </w:pPr>
+      <w:r>
+        <w:rPr>
+          <w:noProof/>
+          <w:sz w:val="24"/>
+          <w:szCs w:val="24"/>
+          <w:lang w:eastAsia="bs-Latn-BA"/>
+        </w:rPr>
+        <w:drawing>
+          <wp:inline distT="0" distB="0" distL="0" distR="0">
+            <wp:extent cx="4692850" cy="1883508"/>
+            <wp:effectExtent l="19050" t="0" r="0" b="0"/>
+            <wp:docPr id="13" name="Picture 13"/>
+            <wp:cNvGraphicFramePr>
+              <a:graphicFrameLocks xmlns:a="http://schemas.openxmlformats.org/drawingml/2006/main" noChangeAspect="1"/>
+            </wp:cNvGraphicFramePr>
+            <a:graphic xmlns:a="http://schemas.openxmlformats.org/drawingml/2006/main">
+              <a:graphicData uri="http://schemas.openxmlformats.org/drawingml/2006/picture">
+                <pic:pic xmlns:pic="http://schemas.openxmlformats.org/drawingml/2006/picture">
+                  <pic:nvPicPr>
+                    <pic:cNvPr id="0" name="Picture 13"/>
+                    <pic:cNvPicPr>
+                      <a:picLocks noChangeAspect="1" noChangeArrowheads="1"/>
+                    </pic:cNvPicPr>
+                  </pic:nvPicPr>
+                  <pic:blipFill>
+                    <a:blip r:embed="rId21" cstate="print"/>
+                    <a:srcRect/>
+                    <a:stretch>
+                      <a:fillRect/>
+                    </a:stretch>
+                  </pic:blipFill>
+                  <pic:spPr bwMode="auto">
+                    <a:xfrm>
+                      <a:off x="0" y="0"/>
+                      <a:ext cx="4692056" cy="1883189"/>
+                    </a:xfrm>
+                    <a:prstGeom prst="rect">
+                      <a:avLst/>
+                    </a:prstGeom>
+                    <a:noFill/>
+                    <a:ln w="9525">
+                      <a:noFill/>
+                      <a:miter lim="800000"/>
+                      <a:headEnd/>
+                      <a:tailEnd/>
+                    </a:ln>
+                  </pic:spPr>
+                </pic:pic>
+              </a:graphicData>
+            </a:graphic>
+          </wp:inline>
+        </w:drawing>
+      </w:r>
+    </w:p>
+    <w:p>
+      <w:pPr>
+        <w:pStyle w:val="Caption"/>
+        <w:jc w:val="center"/>
+      </w:pPr>
+      <w:r>
+        <w:t xml:space="preserve">Ilustracija </w:t>
+      </w:r>
+      <w:r>
+        <w:fldChar w:fldCharType="begin"/>
+      </w:r>
+      <w:r>
+        <w:instrText xml:space="preserve"> SEQ Ilustracija \* ARABIC </w:instrText>
+      </w:r>
+      <w:r>
+        <w:fldChar w:fldCharType="separate"/>
+      </w:r>
+      <w:r>
+        <w:rPr>
+          <w:noProof/>
+        </w:rPr>
+        <w:t>13</w:t>
+      </w:r>
+      <w:r>
+        <w:fldChar w:fldCharType="end"/>
+      </w:r>
+      <w:r>
+        <w:t>. Lista konekcija.</w:t>
+      </w:r>
+    </w:p>
+    <w:p>
+      <w:pPr>
+        <w:ind w:firstLine="708"/>
+        <w:rPr>
+          <w:sz w:val="24"/>
+          <w:szCs w:val="24"/>
+        </w:rPr>
+      </w:pPr>
+      <w:r>
+        <w:rPr>
+          <w:sz w:val="24"/>
+          <w:szCs w:val="24"/>
+        </w:rPr>
+        <w:lastRenderedPageBreak/>
+        <w:t xml:space="preserve">Importovanje </w:t>
       </w:r>
       <w:r>
         <w:rPr>
@@ -2765,25 +3701,295 @@
           <w:sz w:val="24"/>
           <w:szCs w:val="24"/>
         </w:rPr>
-        <w:t>Next-&gt; Finish-&gt;Finish</w:t>
-      </w:r>
-      <w:r>
-        <w:rPr>
-          <w:sz w:val="24"/>
-          <w:szCs w:val="24"/>
-        </w:rPr>
-        <w:t>. Nakon ovoga instalacija MySQL Servera je završena.</w:t>
-      </w:r>
-    </w:p>
-    <w:p>
-      <w:pPr>
-        <w:ind w:firstLine="576"/>
-        <w:jc w:val="both"/>
-        <w:rPr>
-          <w:sz w:val="24"/>
-          <w:szCs w:val="24"/>
-        </w:rPr>
-      </w:pPr>
+        <w:t>init.sql</w:t>
+      </w:r>
+      <w:r>
+        <w:rPr>
+          <w:sz w:val="24"/>
+          <w:szCs w:val="24"/>
+        </w:rPr>
+        <w:t xml:space="preserve"> fajla ćete izvršiti na sljedeći način:</w:t>
+      </w:r>
+    </w:p>
+    <w:p>
+      <w:pPr>
+        <w:keepNext/>
+        <w:jc w:val="center"/>
+      </w:pPr>
+      <w:r>
+        <w:rPr>
+          <w:noProof/>
+          <w:lang w:eastAsia="bs-Latn-BA"/>
+        </w:rPr>
+        <w:drawing>
+          <wp:inline distT="0" distB="0" distL="0" distR="0">
+            <wp:extent cx="5760720" cy="4332533"/>
+            <wp:effectExtent l="19050" t="0" r="0" b="0"/>
+            <wp:docPr id="16" name="Picture 16"/>
+            <wp:cNvGraphicFramePr>
+              <a:graphicFrameLocks xmlns:a="http://schemas.openxmlformats.org/drawingml/2006/main" noChangeAspect="1"/>
+            </wp:cNvGraphicFramePr>
+            <a:graphic xmlns:a="http://schemas.openxmlformats.org/drawingml/2006/main">
+              <a:graphicData uri="http://schemas.openxmlformats.org/drawingml/2006/picture">
+                <pic:pic xmlns:pic="http://schemas.openxmlformats.org/drawingml/2006/picture">
+                  <pic:nvPicPr>
+                    <pic:cNvPr id="0" name="Picture 16"/>
+                    <pic:cNvPicPr>
+                      <a:picLocks noChangeAspect="1" noChangeArrowheads="1"/>
+                    </pic:cNvPicPr>
+                  </pic:nvPicPr>
+                  <pic:blipFill>
+                    <a:blip r:embed="rId22" cstate="print"/>
+                    <a:srcRect/>
+                    <a:stretch>
+                      <a:fillRect/>
+                    </a:stretch>
+                  </pic:blipFill>
+                  <pic:spPr bwMode="auto">
+                    <a:xfrm>
+                      <a:off x="0" y="0"/>
+                      <a:ext cx="5760720" cy="4332533"/>
+                    </a:xfrm>
+                    <a:prstGeom prst="rect">
+                      <a:avLst/>
+                    </a:prstGeom>
+                    <a:noFill/>
+                    <a:ln w="9525">
+                      <a:noFill/>
+                      <a:miter lim="800000"/>
+                      <a:headEnd/>
+                      <a:tailEnd/>
+                    </a:ln>
+                  </pic:spPr>
+                </pic:pic>
+              </a:graphicData>
+            </a:graphic>
+          </wp:inline>
+        </w:drawing>
+      </w:r>
+    </w:p>
+    <w:p>
+      <w:pPr>
+        <w:pStyle w:val="Caption"/>
+        <w:jc w:val="center"/>
+      </w:pPr>
+      <w:r>
+        <w:t xml:space="preserve">Ilustracija </w:t>
+      </w:r>
+      <w:fldSimple w:instr=" SEQ Ilustracija \* ARABIC ">
+        <w:r>
+          <w:rPr>
+            <w:noProof/>
+          </w:rPr>
+          <w:t>14</w:t>
+        </w:r>
+      </w:fldSimple>
+      <w:r>
+        <w:t>. Importovanje baze podataka.</w:t>
+      </w:r>
+    </w:p>
+    <w:p>
+      <w:pPr>
+        <w:ind w:firstLine="708"/>
+        <w:jc w:val="both"/>
+        <w:rPr>
+          <w:b/>
+          <w:i/>
+          <w:sz w:val="24"/>
+          <w:szCs w:val="24"/>
+        </w:rPr>
+      </w:pPr>
+      <w:r>
+        <w:rPr>
+          <w:sz w:val="24"/>
+          <w:szCs w:val="24"/>
+        </w:rPr>
+        <w:t xml:space="preserve">U grupi </w:t>
+      </w:r>
+      <w:r>
+        <w:rPr>
+          <w:i/>
+          <w:sz w:val="24"/>
+          <w:szCs w:val="24"/>
+        </w:rPr>
+        <w:t>Schemas</w:t>
+      </w:r>
+      <w:r>
+        <w:rPr>
+          <w:sz w:val="24"/>
+          <w:szCs w:val="24"/>
+        </w:rPr>
+        <w:t xml:space="preserve"> kliknite desnim dugmetom miša na neku od postojećih schema, npr </w:t>
+      </w:r>
+      <w:r>
+        <w:rPr>
+          <w:i/>
+          <w:sz w:val="24"/>
+          <w:szCs w:val="24"/>
+        </w:rPr>
+        <w:t>world</w:t>
+      </w:r>
+      <w:r>
+        <w:rPr>
+          <w:sz w:val="24"/>
+          <w:szCs w:val="24"/>
+        </w:rPr>
+        <w:t xml:space="preserve"> i izaberite </w:t>
+      </w:r>
+      <w:r>
+        <w:rPr>
+          <w:i/>
+          <w:sz w:val="24"/>
+          <w:szCs w:val="24"/>
+        </w:rPr>
+        <w:t>Refresh All</w:t>
+      </w:r>
+      <w:r>
+        <w:rPr>
+          <w:sz w:val="24"/>
+          <w:szCs w:val="24"/>
+        </w:rPr>
+        <w:t xml:space="preserve">. Sada će se pojaviti i naša schema, ona koju ste upravo importovali. Desni klik mišem na nju i izaberite </w:t>
+      </w:r>
+      <w:r>
+        <w:rPr>
+          <w:b/>
+          <w:i/>
+          <w:sz w:val="24"/>
+          <w:szCs w:val="24"/>
+        </w:rPr>
+        <w:t>Select as Default Schema.</w:t>
+      </w:r>
+    </w:p>
+    <w:p>
+      <w:pPr>
+        <w:ind w:firstLine="708"/>
+        <w:jc w:val="both"/>
+        <w:rPr>
+          <w:sz w:val="24"/>
+          <w:szCs w:val="24"/>
+        </w:rPr>
+      </w:pPr>
+    </w:p>
+    <w:p>
+      <w:pPr>
+        <w:keepNext/>
+        <w:ind w:firstLine="708"/>
+        <w:jc w:val="center"/>
+      </w:pPr>
+      <w:r>
+        <w:rPr>
+          <w:noProof/>
+          <w:sz w:val="24"/>
+          <w:szCs w:val="24"/>
+          <w:lang w:eastAsia="bs-Latn-BA"/>
+        </w:rPr>
+        <w:drawing>
+          <wp:inline distT="0" distB="0" distL="0" distR="0">
+            <wp:extent cx="2889885" cy="3070860"/>
+            <wp:effectExtent l="19050" t="0" r="5715" b="0"/>
+            <wp:docPr id="19" name="Picture 19"/>
+            <wp:cNvGraphicFramePr>
+              <a:graphicFrameLocks xmlns:a="http://schemas.openxmlformats.org/drawingml/2006/main" noChangeAspect="1"/>
+            </wp:cNvGraphicFramePr>
+            <a:graphic xmlns:a="http://schemas.openxmlformats.org/drawingml/2006/main">
+              <a:graphicData uri="http://schemas.openxmlformats.org/drawingml/2006/picture">
+                <pic:pic xmlns:pic="http://schemas.openxmlformats.org/drawingml/2006/picture">
+                  <pic:nvPicPr>
+                    <pic:cNvPr id="0" name="Picture 19"/>
+                    <pic:cNvPicPr>
+                      <a:picLocks noChangeAspect="1" noChangeArrowheads="1"/>
+                    </pic:cNvPicPr>
+                  </pic:nvPicPr>
+                  <pic:blipFill>
+                    <a:blip r:embed="rId23" cstate="print"/>
+                    <a:srcRect/>
+                    <a:stretch>
+                      <a:fillRect/>
+                    </a:stretch>
+                  </pic:blipFill>
+                  <pic:spPr bwMode="auto">
+                    <a:xfrm>
+                      <a:off x="0" y="0"/>
+                      <a:ext cx="2889885" cy="3070860"/>
+                    </a:xfrm>
+                    <a:prstGeom prst="rect">
+                      <a:avLst/>
+                    </a:prstGeom>
+                    <a:noFill/>
+                    <a:ln w="9525">
+                      <a:noFill/>
+                      <a:miter lim="800000"/>
+                      <a:headEnd/>
+                      <a:tailEnd/>
+                    </a:ln>
+                  </pic:spPr>
+                </pic:pic>
+              </a:graphicData>
+            </a:graphic>
+          </wp:inline>
+        </w:drawing>
+      </w:r>
+    </w:p>
+    <w:p>
+      <w:pPr>
+        <w:pStyle w:val="Caption"/>
+        <w:jc w:val="center"/>
+        <w:rPr>
+          <w:sz w:val="24"/>
+          <w:szCs w:val="24"/>
+        </w:rPr>
+      </w:pPr>
+      <w:r>
+        <w:t xml:space="preserve">Ilustracija </w:t>
+      </w:r>
+      <w:r>
+        <w:fldChar w:fldCharType="begin"/>
+      </w:r>
+      <w:r>
+        <w:instrText xml:space="preserve"> SEQ Ilustracija \* ARABIC </w:instrText>
+      </w:r>
+      <w:r>
+        <w:fldChar w:fldCharType="separate"/>
+      </w:r>
+      <w:r>
+        <w:rPr>
+          <w:noProof/>
+        </w:rPr>
+        <w:t>15</w:t>
+      </w:r>
+      <w:r>
+        <w:fldChar w:fldCharType="end"/>
+      </w:r>
+      <w:r>
+        <w:t>. Postavljanje scheme mydb kao defaultne scheme.</w:t>
+      </w:r>
+    </w:p>
+    <w:p>
+      <w:pPr>
+        <w:ind w:firstLine="708"/>
+        <w:jc w:val="center"/>
+        <w:rPr>
+          <w:sz w:val="24"/>
+          <w:szCs w:val="24"/>
+        </w:rPr>
+      </w:pPr>
+    </w:p>
+    <w:p>
+      <w:pPr>
+        <w:rPr>
+          <w:sz w:val="24"/>
+          <w:szCs w:val="24"/>
+        </w:rPr>
+      </w:pPr>
+      <w:r>
+        <w:rPr>
+          <w:sz w:val="24"/>
+          <w:szCs w:val="24"/>
+        </w:rPr>
+        <w:tab/>
+        <w:t>Sada imate na lokalnom računaru podešenu bazu podataka koja je ažurirana sa trenutnim stanjem na centralnom repozitoriju.</w:t>
+      </w:r>
     </w:p>
     <w:p>
       <w:pPr>
@@ -2792,15 +3998,22 @@
           <w:lang w:val="en-US"/>
         </w:rPr>
       </w:pPr>
-      <w:bookmarkStart w:id="1" w:name="_Toc449465758"/>
+      <w:bookmarkStart w:id="2" w:name="_Toc450083076"/>
+      <w:proofErr w:type="spellStart"/>
       <w:r>
         <w:rPr>
           <w:lang w:val="en-US"/>
         </w:rPr>
-        <w:lastRenderedPageBreak/>
-        <w:t>Instalacija JDK-a (Java Development Kit)</w:t>
-      </w:r>
-      <w:bookmarkEnd w:id="1"/>
+        <w:t>Instalacija</w:t>
+      </w:r>
+      <w:proofErr w:type="spellEnd"/>
+      <w:r>
+        <w:rPr>
+          <w:lang w:val="en-US"/>
+        </w:rPr>
+        <w:t xml:space="preserve"> JDK-a (Java Development Kit)</w:t>
+      </w:r>
+      <w:bookmarkEnd w:id="2"/>
     </w:p>
     <w:p>
       <w:pPr>
@@ -2847,7 +4060,7 @@
           <w:szCs w:val="24"/>
         </w:rPr>
       </w:pPr>
-      <w:hyperlink r:id="rId18" w:history="1">
+      <w:hyperlink r:id="rId24" w:history="1">
         <w:r>
           <w:rPr>
             <w:rStyle w:val="Hyperlink"/>
@@ -2904,7 +4117,7 @@
                     </pic:cNvPicPr>
                   </pic:nvPicPr>
                   <pic:blipFill>
-                    <a:blip r:embed="rId19"/>
+                    <a:blip r:embed="rId25" cstate="print"/>
                     <a:srcRect/>
                     <a:stretch>
                       <a:fillRect/>
@@ -2950,7 +4163,7 @@
           <w:rPr>
             <w:noProof/>
           </w:rPr>
-          <w:t>9</w:t>
+          <w:t>16</w:t>
         </w:r>
       </w:fldSimple>
       <w:r>
@@ -3054,7 +4267,7 @@
                     </pic:cNvPicPr>
                   </pic:nvPicPr>
                   <pic:blipFill>
-                    <a:blip r:embed="rId20"/>
+                    <a:blip r:embed="rId26" cstate="print"/>
                     <a:srcRect/>
                     <a:stretch>
                       <a:fillRect/>
@@ -3100,7 +4313,7 @@
           <w:rPr>
             <w:noProof/>
           </w:rPr>
-          <w:t>10</w:t>
+          <w:t>17</w:t>
         </w:r>
       </w:fldSimple>
       <w:r>
@@ -3111,11 +4324,11 @@
       <w:pPr>
         <w:pStyle w:val="Heading1"/>
       </w:pPr>
-      <w:bookmarkStart w:id="2" w:name="_Toc449465759"/>
+      <w:bookmarkStart w:id="3" w:name="_Toc450083077"/>
       <w:r>
         <w:t>Instalacija Eclipse okruženja</w:t>
       </w:r>
-      <w:bookmarkEnd w:id="2"/>
+      <w:bookmarkEnd w:id="3"/>
     </w:p>
     <w:p>
       <w:pPr>
@@ -3142,7 +4355,7 @@
         </w:rPr>
         <w:t xml:space="preserve">Za potrebe razvoja projekta koristiti će se razvojno okruženje Eclipse, koje se može preuzeti sa stranice </w:t>
       </w:r>
-      <w:hyperlink r:id="rId21" w:history="1">
+      <w:hyperlink r:id="rId27" w:history="1">
         <w:r>
           <w:rPr>
             <w:rStyle w:val="Hyperlink"/>
@@ -3215,7 +4428,7 @@
                     </pic:cNvPicPr>
                   </pic:nvPicPr>
                   <pic:blipFill>
-                    <a:blip r:embed="rId22"/>
+                    <a:blip r:embed="rId28" cstate="print"/>
                     <a:srcRect/>
                     <a:stretch>
                       <a:fillRect/>
@@ -3261,7 +4474,7 @@
           <w:rPr>
             <w:noProof/>
           </w:rPr>
-          <w:t>11</w:t>
+          <w:t>18</w:t>
         </w:r>
       </w:fldSimple>
       <w:r>
@@ -3334,7 +4547,7 @@
                     </pic:cNvPicPr>
                   </pic:nvPicPr>
                   <pic:blipFill>
-                    <a:blip r:embed="rId23"/>
+                    <a:blip r:embed="rId29" cstate="print"/>
                     <a:srcRect/>
                     <a:stretch>
                       <a:fillRect/>
@@ -3380,7 +4593,7 @@
           <w:rPr>
             <w:noProof/>
           </w:rPr>
-          <w:t>12</w:t>
+          <w:t>19</w:t>
         </w:r>
       </w:fldSimple>
       <w:r>
@@ -3458,7 +4671,7 @@
                     </pic:cNvPicPr>
                   </pic:nvPicPr>
                   <pic:blipFill>
-                    <a:blip r:embed="rId24"/>
+                    <a:blip r:embed="rId30" cstate="print"/>
                     <a:srcRect/>
                     <a:stretch>
                       <a:fillRect/>
@@ -3504,7 +4717,7 @@
           <w:rPr>
             <w:noProof/>
           </w:rPr>
-          <w:t>13</w:t>
+          <w:t>20</w:t>
         </w:r>
       </w:fldSimple>
       <w:r>
@@ -3577,7 +4790,7 @@
                     </pic:cNvPicPr>
                   </pic:nvPicPr>
                   <pic:blipFill>
-                    <a:blip r:embed="rId25"/>
+                    <a:blip r:embed="rId31" cstate="print"/>
                     <a:srcRect/>
                     <a:stretch>
                       <a:fillRect/>
@@ -3623,7 +4836,7 @@
           <w:rPr>
             <w:noProof/>
           </w:rPr>
-          <w:t>14</w:t>
+          <w:t>21</w:t>
         </w:r>
       </w:fldSimple>
       <w:r>
@@ -3656,7 +4869,7 @@
           <w:szCs w:val="24"/>
         </w:rPr>
       </w:pPr>
-      <w:bookmarkStart w:id="3" w:name="_Toc449465760"/>
+      <w:bookmarkStart w:id="4" w:name="_Toc450083078"/>
       <w:r>
         <w:rPr>
           <w:sz w:val="24"/>
@@ -3664,7 +4877,7 @@
         </w:rPr>
         <w:t>Instalacija Window Builder-a</w:t>
       </w:r>
-      <w:bookmarkEnd w:id="3"/>
+      <w:bookmarkEnd w:id="4"/>
     </w:p>
     <w:p>
       <w:pPr>
@@ -3716,7 +4929,7 @@
         </w:rPr>
         <w:t xml:space="preserve">Nakon toga neophodno je u polje Work with upisati: </w:t>
       </w:r>
-      <w:hyperlink r:id="rId26" w:history="1">
+      <w:hyperlink r:id="rId32" w:history="1">
         <w:r>
           <w:rPr>
             <w:rStyle w:val="Hyperlink"/>
@@ -3773,7 +4986,7 @@
                     </pic:cNvPicPr>
                   </pic:nvPicPr>
                   <pic:blipFill>
-                    <a:blip r:embed="rId27"/>
+                    <a:blip r:embed="rId33" cstate="print"/>
                     <a:srcRect/>
                     <a:stretch>
                       <a:fillRect/>
@@ -3819,7 +5032,7 @@
           <w:rPr>
             <w:noProof/>
           </w:rPr>
-          <w:t>15</w:t>
+          <w:t>22</w:t>
         </w:r>
       </w:fldSimple>
       <w:r>
@@ -3900,7 +5113,7 @@
                     </pic:cNvPicPr>
                   </pic:nvPicPr>
                   <pic:blipFill>
-                    <a:blip r:embed="rId28"/>
+                    <a:blip r:embed="rId34" cstate="print"/>
                     <a:srcRect/>
                     <a:stretch>
                       <a:fillRect/>
@@ -3946,7 +5159,7 @@
           <w:rPr>
             <w:noProof/>
           </w:rPr>
-          <w:t>16</w:t>
+          <w:t>23</w:t>
         </w:r>
       </w:fldSimple>
       <w:r>
@@ -4018,7 +5231,7 @@
                     </pic:cNvPicPr>
                   </pic:nvPicPr>
                   <pic:blipFill>
-                    <a:blip r:embed="rId29"/>
+                    <a:blip r:embed="rId35" cstate="print"/>
                     <a:srcRect/>
                     <a:stretch>
                       <a:fillRect/>
@@ -4064,7 +5277,7 @@
           <w:rPr>
             <w:noProof/>
           </w:rPr>
-          <w:t>17</w:t>
+          <w:t>24</w:t>
         </w:r>
       </w:fldSimple>
       <w:r>
@@ -4084,11 +5297,11 @@
       <w:pPr>
         <w:pStyle w:val="Heading2"/>
       </w:pPr>
-      <w:bookmarkStart w:id="4" w:name="_Toc449465761"/>
+      <w:bookmarkStart w:id="5" w:name="_Toc450083079"/>
       <w:r>
         <w:t>Instalacija Apache Meaven-a</w:t>
       </w:r>
-      <w:bookmarkEnd w:id="4"/>
+      <w:bookmarkEnd w:id="5"/>
     </w:p>
     <w:p>
       <w:pPr>
@@ -4142,7 +5355,7 @@
         </w:rPr>
         <w:t xml:space="preserve">Apache Meaven, posljednju verziju 3.3.9,  možemo preuzeti sa sljedećeg linka: </w:t>
       </w:r>
-      <w:hyperlink r:id="rId30" w:history="1">
+      <w:hyperlink r:id="rId36" w:history="1">
         <w:r>
           <w:rPr>
             <w:rStyle w:val="Hyperlink"/>
@@ -4269,7 +5482,7 @@
                     </pic:cNvPicPr>
                   </pic:nvPicPr>
                   <pic:blipFill>
-                    <a:blip r:embed="rId31"/>
+                    <a:blip r:embed="rId37" cstate="print"/>
                     <a:srcRect/>
                     <a:stretch>
                       <a:fillRect/>
@@ -4315,7 +5528,7 @@
           <w:rPr>
             <w:noProof/>
           </w:rPr>
-          <w:t>18</w:t>
+          <w:t>25</w:t>
         </w:r>
       </w:fldSimple>
       <w:r>
@@ -4361,7 +5574,7 @@
                     </pic:cNvPicPr>
                   </pic:nvPicPr>
                   <pic:blipFill>
-                    <a:blip r:embed="rId32"/>
+                    <a:blip r:embed="rId38" cstate="print"/>
                     <a:srcRect/>
                     <a:stretch>
                       <a:fillRect/>
@@ -4407,7 +5620,7 @@
           <w:rPr>
             <w:noProof/>
           </w:rPr>
-          <w:t>19</w:t>
+          <w:t>26</w:t>
         </w:r>
       </w:fldSimple>
       <w:r>
@@ -4489,7 +5702,7 @@
         </w:rPr>
         <w:t xml:space="preserve">: </w:t>
       </w:r>
-      <w:hyperlink r:id="rId33" w:history="1">
+      <w:hyperlink r:id="rId39" w:history="1">
         <w:r>
           <w:rPr>
             <w:rStyle w:val="Hyperlink"/>
@@ -4617,7 +5830,7 @@
                     </pic:cNvPicPr>
                   </pic:nvPicPr>
                   <pic:blipFill>
-                    <a:blip r:embed="rId34"/>
+                    <a:blip r:embed="rId40" cstate="print"/>
                     <a:srcRect/>
                     <a:stretch>
                       <a:fillRect/>
@@ -4663,7 +5876,7 @@
           <w:rPr>
             <w:noProof/>
           </w:rPr>
-          <w:t>20</w:t>
+          <w:t>27</w:t>
         </w:r>
       </w:fldSimple>
       <w:r>
@@ -4700,11 +5913,11 @@
       <w:pPr>
         <w:pStyle w:val="Heading2"/>
       </w:pPr>
-      <w:bookmarkStart w:id="5" w:name="_Toc449465762"/>
+      <w:bookmarkStart w:id="6" w:name="_Toc450083080"/>
       <w:r>
         <w:t>Egit</w:t>
       </w:r>
-      <w:bookmarkEnd w:id="5"/>
+      <w:bookmarkEnd w:id="6"/>
     </w:p>
     <w:p>
       <w:pPr>
@@ -4782,7 +5995,7 @@
         </w:rPr>
         <w:t xml:space="preserve"> unijeti link: </w:t>
       </w:r>
-      <w:hyperlink r:id="rId35" w:history="1">
+      <w:hyperlink r:id="rId41" w:history="1">
         <w:r>
           <w:rPr>
             <w:rStyle w:val="Hyperlink"/>
@@ -4832,8 +6045,10 @@
       </w:pPr>
       <w:r>
         <w:rPr>
-          <w:sz w:val="24"/>
-          <w:szCs w:val="24"/>
+          <w:noProof/>
+          <w:sz w:val="24"/>
+          <w:szCs w:val="24"/>
+          <w:lang w:eastAsia="bs-Latn-BA"/>
         </w:rPr>
         <w:drawing>
           <wp:inline distT="0" distB="0" distL="0" distR="0">
@@ -4853,7 +6068,7 @@
                     </pic:cNvPicPr>
                   </pic:nvPicPr>
                   <pic:blipFill>
-                    <a:blip r:embed="rId36"/>
+                    <a:blip r:embed="rId42" cstate="print"/>
                     <a:srcRect/>
                     <a:stretch>
                       <a:fillRect/>
@@ -4899,7 +6114,7 @@
           <w:rPr>
             <w:noProof/>
           </w:rPr>
-          <w:t>21</w:t>
+          <w:t>28</w:t>
         </w:r>
       </w:fldSimple>
       <w:r>
@@ -4965,8 +6180,10 @@
       </w:pPr>
       <w:r>
         <w:rPr>
-          <w:sz w:val="24"/>
-          <w:szCs w:val="24"/>
+          <w:noProof/>
+          <w:sz w:val="24"/>
+          <w:szCs w:val="24"/>
+          <w:lang w:eastAsia="bs-Latn-BA"/>
         </w:rPr>
         <w:lastRenderedPageBreak/>
         <w:drawing>
@@ -4987,7 +6204,7 @@
                     </pic:cNvPicPr>
                   </pic:nvPicPr>
                   <pic:blipFill>
-                    <a:blip r:embed="rId37"/>
+                    <a:blip r:embed="rId43" cstate="print"/>
                     <a:srcRect/>
                     <a:stretch>
                       <a:fillRect/>
@@ -5033,7 +6250,7 @@
           <w:rPr>
             <w:noProof/>
           </w:rPr>
-          <w:t>22</w:t>
+          <w:t>29</w:t>
         </w:r>
       </w:fldSimple>
       <w:r>
@@ -5129,7 +6346,7 @@
           <w:szCs w:val="24"/>
         </w:rPr>
       </w:pPr>
-      <w:bookmarkStart w:id="6" w:name="_Toc449465763"/>
+      <w:bookmarkStart w:id="7" w:name="_Toc450083081"/>
       <w:r>
         <w:rPr>
           <w:sz w:val="24"/>
@@ -5137,7 +6354,7 @@
         </w:rPr>
         <w:t>Hibernate</w:t>
       </w:r>
-      <w:bookmarkEnd w:id="6"/>
+      <w:bookmarkEnd w:id="7"/>
     </w:p>
     <w:p>
       <w:pPr>
@@ -5214,7 +6431,7 @@
         </w:rPr>
         <w:t xml:space="preserve"> ukucati </w:t>
       </w:r>
-      <w:hyperlink r:id="rId38" w:history="1">
+      <w:hyperlink r:id="rId44" w:history="1">
         <w:r>
           <w:rPr>
             <w:rStyle w:val="Hyperlink"/>
@@ -5277,7 +6494,7 @@
                     </pic:cNvPicPr>
                   </pic:nvPicPr>
                   <pic:blipFill>
-                    <a:blip r:embed="rId39"/>
+                    <a:blip r:embed="rId45" cstate="print"/>
                     <a:srcRect/>
                     <a:stretch>
                       <a:fillRect/>
@@ -5323,7 +6540,7 @@
           <w:rPr>
             <w:noProof/>
           </w:rPr>
-          <w:t>23</w:t>
+          <w:t>30</w:t>
         </w:r>
       </w:fldSimple>
       <w:r>
@@ -5361,7 +6578,7 @@
                     </pic:cNvPicPr>
                   </pic:nvPicPr>
                   <pic:blipFill>
-                    <a:blip r:embed="rId40"/>
+                    <a:blip r:embed="rId46" cstate="print"/>
                     <a:srcRect/>
                     <a:stretch>
                       <a:fillRect/>
@@ -5407,7 +6624,7 @@
           <w:rPr>
             <w:noProof/>
           </w:rPr>
-          <w:t>24</w:t>
+          <w:t>31</w:t>
         </w:r>
       </w:fldSimple>
       <w:r>
@@ -5469,7 +6686,7 @@
           <w:szCs w:val="24"/>
         </w:rPr>
       </w:pPr>
-      <w:bookmarkStart w:id="7" w:name="_Toc449465764"/>
+      <w:bookmarkStart w:id="8" w:name="_Toc450083082"/>
       <w:r>
         <w:rPr>
           <w:sz w:val="24"/>
@@ -5477,7 +6694,7 @@
         </w:rPr>
         <w:t>JDBC</w:t>
       </w:r>
-      <w:bookmarkEnd w:id="7"/>
+      <w:bookmarkEnd w:id="8"/>
       <w:r>
         <w:rPr>
           <w:sz w:val="24"/>
@@ -5533,7 +6750,7 @@
         </w:rPr>
         <w:t xml:space="preserve">Da biste preuzeli MySQL Connector/J (naziv projekta), otiđite na stranicu: </w:t>
       </w:r>
-      <w:hyperlink r:id="rId41" w:history="1">
+      <w:hyperlink r:id="rId47" w:history="1">
         <w:r>
           <w:rPr>
             <w:rStyle w:val="Hyperlink"/>
@@ -5556,11 +6773,11 @@
       <w:pPr>
         <w:pStyle w:val="Heading2"/>
       </w:pPr>
-      <w:bookmarkStart w:id="8" w:name="_Toc449465765"/>
+      <w:bookmarkStart w:id="9" w:name="_Toc450083083"/>
       <w:r>
         <w:t>Podešavanje eGit plugina i kloniranje projekta</w:t>
       </w:r>
-      <w:bookmarkEnd w:id="8"/>
+      <w:bookmarkEnd w:id="9"/>
     </w:p>
     <w:p>
       <w:pPr>
@@ -5685,7 +6902,7 @@
                     </pic:cNvPicPr>
                   </pic:nvPicPr>
                   <pic:blipFill>
-                    <a:blip r:embed="rId42"/>
+                    <a:blip r:embed="rId48" cstate="print"/>
                     <a:srcRect/>
                     <a:stretch>
                       <a:fillRect/>
@@ -5731,7 +6948,7 @@
           <w:rPr>
             <w:noProof/>
           </w:rPr>
-          <w:t>25</w:t>
+          <w:t>32</w:t>
         </w:r>
       </w:fldSimple>
       <w:r>
@@ -5804,7 +7021,7 @@
                     </pic:cNvPicPr>
                   </pic:nvPicPr>
                   <pic:blipFill>
-                    <a:blip r:embed="rId43"/>
+                    <a:blip r:embed="rId49" cstate="print"/>
                     <a:srcRect/>
                     <a:stretch>
                       <a:fillRect/>
@@ -5850,7 +7067,7 @@
           <w:rPr>
             <w:noProof/>
           </w:rPr>
-          <w:t>26</w:t>
+          <w:t>33</w:t>
         </w:r>
       </w:fldSimple>
       <w:r>
@@ -5925,7 +7142,7 @@
         </w:rPr>
         <w:t xml:space="preserve"> git repozitorija je: </w:t>
       </w:r>
-      <w:hyperlink r:id="rId44" w:history="1">
+      <w:hyperlink r:id="rId50" w:history="1">
         <w:r>
           <w:rPr>
             <w:rStyle w:val="Hyperlink"/>
@@ -5976,7 +7193,7 @@
                     </pic:cNvPicPr>
                   </pic:nvPicPr>
                   <pic:blipFill>
-                    <a:blip r:embed="rId45"/>
+                    <a:blip r:embed="rId51" cstate="print"/>
                     <a:srcRect/>
                     <a:stretch>
                       <a:fillRect/>
@@ -6022,7 +7239,7 @@
           <w:rPr>
             <w:noProof/>
           </w:rPr>
-          <w:t>27</w:t>
+          <w:t>34</w:t>
         </w:r>
       </w:fldSimple>
       <w:r>
@@ -6086,7 +7303,7 @@
                     </pic:cNvPicPr>
                   </pic:nvPicPr>
                   <pic:blipFill>
-                    <a:blip r:embed="rId46"/>
+                    <a:blip r:embed="rId52" cstate="print"/>
                     <a:srcRect/>
                     <a:stretch>
                       <a:fillRect/>
@@ -6132,7 +7349,7 @@
           <w:rPr>
             <w:noProof/>
           </w:rPr>
-          <w:t>28</w:t>
+          <w:t>35</w:t>
         </w:r>
       </w:fldSimple>
       <w:r>
@@ -6191,12 +7408,11 @@
     </w:p>
     <w:p>
       <w:pPr>
-        <w:ind w:firstLine="576"/>
-        <w:jc w:val="both"/>
-        <w:rPr>
-          <w:sz w:val="24"/>
-          <w:szCs w:val="24"/>
-        </w:rPr>
+        <w:pStyle w:val="Heading2"/>
+        <w:numPr>
+          <w:ilvl w:val="0"/>
+          <w:numId w:val="0"/>
+        </w:numPr>
       </w:pPr>
     </w:p>
     <w:sectPr>
@@ -6211,14 +7427,14 @@
 
 <file path=word/endnotes.xml><?xml version="1.0" encoding="utf-8"?>
 <w:endnotes xmlns:ve="http://schemas.openxmlformats.org/markup-compatibility/2006" xmlns:o="urn:schemas-microsoft-com:office:office" xmlns:r="http://schemas.openxmlformats.org/officeDocument/2006/relationships" xmlns:m="http://schemas.openxmlformats.org/officeDocument/2006/math" xmlns:v="urn:schemas-microsoft-com:vml" xmlns:wp="http://schemas.openxmlformats.org/drawingml/2006/wordprocessingDrawing" xmlns:w10="urn:schemas-microsoft-com:office:word" xmlns:w="http://schemas.openxmlformats.org/wordprocessingml/2006/main" xmlns:wne="http://schemas.microsoft.com/office/word/2006/wordml">
-  <w:endnote w:type="separator" w:id="0">
+  <w:endnote w:type="separator" w:id="-1">
     <w:p>
       <w:r>
         <w:separator/>
       </w:r>
     </w:p>
   </w:endnote>
-  <w:endnote w:type="continuationSeparator" w:id="1">
+  <w:endnote w:type="continuationSeparator" w:id="0">
     <w:p>
       <w:r>
         <w:continuationSeparator/>
@@ -6230,14 +7446,14 @@
 
 <file path=word/footnotes.xml><?xml version="1.0" encoding="utf-8"?>
 <w:footnotes xmlns:ve="http://schemas.openxmlformats.org/markup-compatibility/2006" xmlns:o="urn:schemas-microsoft-com:office:office" xmlns:r="http://schemas.openxmlformats.org/officeDocument/2006/relationships" xmlns:m="http://schemas.openxmlformats.org/officeDocument/2006/math" xmlns:v="urn:schemas-microsoft-com:vml" xmlns:wp="http://schemas.openxmlformats.org/drawingml/2006/wordprocessingDrawing" xmlns:w10="urn:schemas-microsoft-com:office:word" xmlns:w="http://schemas.openxmlformats.org/wordprocessingml/2006/main" xmlns:wne="http://schemas.microsoft.com/office/word/2006/wordml">
-  <w:footnote w:type="separator" w:id="0">
+  <w:footnote w:type="separator" w:id="-1">
     <w:p>
       <w:r>
         <w:separator/>
       </w:r>
     </w:p>
   </w:footnote>
-  <w:footnote w:type="continuationSeparator" w:id="1">
+  <w:footnote w:type="continuationSeparator" w:id="0">
     <w:p>
       <w:r>
         <w:continuationSeparator/>
@@ -6844,7 +8060,6 @@
   <w:style w:type="character" w:default="1" w:styleId="DefaultParagraphFont">
     <w:name w:val="Default Paragraph Font"/>
     <w:uiPriority w:val="1"/>
-    <w:semiHidden/>
     <w:unhideWhenUsed/>
   </w:style>
   <w:style w:type="table" w:default="1" w:styleId="TableNormal">
@@ -7201,288 +8416,59 @@
       <w:szCs w:val="18"/>
     </w:rPr>
   </w:style>
-</w:styles>
-</file>
-
-<file path=word/glossary/document.xml><?xml version="1.0" encoding="utf-8"?>
-<w:glossaryDocument xmlns:ve="http://schemas.openxmlformats.org/markup-compatibility/2006" xmlns:o="urn:schemas-microsoft-com:office:office" xmlns:r="http://schemas.openxmlformats.org/officeDocument/2006/relationships" xmlns:m="http://schemas.openxmlformats.org/officeDocument/2006/math" xmlns:v="urn:schemas-microsoft-com:vml" xmlns:wp="http://schemas.openxmlformats.org/drawingml/2006/wordprocessingDrawing" xmlns:w10="urn:schemas-microsoft-com:office:word" xmlns:w="http://schemas.openxmlformats.org/wordprocessingml/2006/main" xmlns:wne="http://schemas.microsoft.com/office/word/2006/wordml">
-  <w:docParts/>
-</w:glossaryDocument>
-</file>
-
-<file path=word/glossary/fontTable.xml><?xml version="1.0" encoding="utf-8"?>
-<w:fonts xmlns:r="http://schemas.openxmlformats.org/officeDocument/2006/relationships" xmlns:w="http://schemas.openxmlformats.org/wordprocessingml/2006/main">
-  <w:font w:name="Times New Roman">
-    <w:panose1 w:val="02020603050405020304"/>
-    <w:charset w:val="EE"/>
-    <w:family w:val="roman"/>
-    <w:pitch w:val="variable"/>
-    <w:sig w:usb0="E0002EFF" w:usb1="C0007843" w:usb2="00000009" w:usb3="00000000" w:csb0="000001FF" w:csb1="00000000"/>
-  </w:font>
-  <w:font w:name="Calibri">
-    <w:panose1 w:val="020F0502020204030204"/>
-    <w:charset w:val="EE"/>
-    <w:family w:val="swiss"/>
-    <w:pitch w:val="variable"/>
-    <w:sig w:usb0="E00002FF" w:usb1="4000ACFF" w:usb2="00000001" w:usb3="00000000" w:csb0="0000019F" w:csb1="00000000"/>
-  </w:font>
-  <w:font w:name="Cambria">
-    <w:panose1 w:val="02040503050406030204"/>
-    <w:charset w:val="EE"/>
-    <w:family w:val="roman"/>
-    <w:pitch w:val="variable"/>
-    <w:sig w:usb0="E00002FF" w:usb1="400004FF" w:usb2="00000000" w:usb3="00000000" w:csb0="0000019F" w:csb1="00000000"/>
-  </w:font>
-  <w:font w:name="Tahoma">
-    <w:panose1 w:val="020B0604030504040204"/>
-    <w:charset w:val="EE"/>
-    <w:family w:val="swiss"/>
-    <w:pitch w:val="variable"/>
-    <w:sig w:usb0="E1002EFF" w:usb1="C000605B" w:usb2="00000029" w:usb3="00000000" w:csb0="000101FF" w:csb1="00000000"/>
-  </w:font>
-  <w:font w:name="Segoe UI">
-    <w:panose1 w:val="020B0502040204020203"/>
-    <w:charset w:val="EE"/>
-    <w:family w:val="swiss"/>
-    <w:pitch w:val="variable"/>
-    <w:sig w:usb0="E4002EFF" w:usb1="C000E47F" w:usb2="00000009" w:usb3="00000000" w:csb0="000001FF" w:csb1="00000000"/>
-  </w:font>
-</w:fonts>
-</file>
-
-<file path=word/glossary/settings.xml><?xml version="1.0" encoding="utf-8"?>
-<w:settings xmlns:o="urn:schemas-microsoft-com:office:office" xmlns:r="http://schemas.openxmlformats.org/officeDocument/2006/relationships" xmlns:m="http://schemas.openxmlformats.org/officeDocument/2006/math" xmlns:v="urn:schemas-microsoft-com:vml" xmlns:w10="urn:schemas-microsoft-com:office:word" xmlns:w="http://schemas.openxmlformats.org/wordprocessingml/2006/main" xmlns:sl="http://schemas.openxmlformats.org/schemaLibrary/2006/main">
-  <w:view w:val="normal"/>
-  <w:defaultTabStop w:val="708"/>
-  <w:hyphenationZone w:val="425"/>
-  <w:characterSpacingControl w:val="doNotCompress"/>
-  <w:compat>
-    <w:useFELayout/>
-  </w:compat>
-  <w:rsids>
-    <w:rsidRoot w:val="002B2548"/>
-    <w:rsid w:val="002B2548"/>
-    <w:rsid w:val="00755A8D"/>
-  </w:rsids>
-  <m:mathPr>
-    <m:mathFont m:val="Cambria Math"/>
-    <m:brkBin m:val="before"/>
-    <m:brkBinSub m:val="--"/>
-    <m:smallFrac m:val="off"/>
-    <m:dispDef/>
-    <m:lMargin m:val="0"/>
-    <m:rMargin m:val="0"/>
-    <m:defJc m:val="centerGroup"/>
-    <m:wrapIndent m:val="1440"/>
-    <m:intLim m:val="subSup"/>
-    <m:naryLim m:val="undOvr"/>
-  </m:mathPr>
-  <w:themeFontLang w:val="bs-Latn-BA"/>
-  <w:clrSchemeMapping w:bg1="light1" w:t1="dark1" w:bg2="light2" w:t2="dark2" w:accent1="accent1" w:accent2="accent2" w:accent3="accent3" w:accent4="accent4" w:accent5="accent5" w:accent6="accent6" w:hyperlink="hyperlink" w:followedHyperlink="followedHyperlink"/>
-  <w:decimalSymbol w:val=","/>
-  <w:listSeparator w:val=";"/>
-</w:settings>
-</file>
-
-<file path=word/glossary/styles.xml><?xml version="1.0" encoding="utf-8"?>
-<w:styles xmlns:r="http://schemas.openxmlformats.org/officeDocument/2006/relationships" xmlns:w="http://schemas.openxmlformats.org/wordprocessingml/2006/main">
-  <w:docDefaults>
-    <w:rPrDefault>
-      <w:rPr>
-        <w:rFonts w:asciiTheme="minorHAnsi" w:eastAsiaTheme="minorEastAsia" w:hAnsiTheme="minorHAnsi" w:cstheme="minorBidi"/>
-        <w:sz w:val="22"/>
-        <w:szCs w:val="22"/>
-        <w:lang w:val="bs-Latn-BA" w:eastAsia="bs-Latn-BA" w:bidi="ar-SA"/>
-      </w:rPr>
-    </w:rPrDefault>
-    <w:pPrDefault>
-      <w:pPr>
-        <w:spacing w:after="200" w:line="276" w:lineRule="auto"/>
-      </w:pPr>
-    </w:pPrDefault>
-  </w:docDefaults>
-  <w:latentStyles w:defLockedState="0" w:defUIPriority="99" w:defSemiHidden="1" w:defUnhideWhenUsed="1" w:defQFormat="0" w:count="267">
-    <w:lsdException w:name="Normal" w:semiHidden="0" w:uiPriority="0" w:unhideWhenUsed="0" w:qFormat="1"/>
-    <w:lsdException w:name="heading 1" w:semiHidden="0" w:uiPriority="9" w:unhideWhenUsed="0" w:qFormat="1"/>
-    <w:lsdException w:name="heading 2" w:uiPriority="9" w:qFormat="1"/>
-    <w:lsdException w:name="heading 3" w:uiPriority="9" w:qFormat="1"/>
-    <w:lsdException w:name="heading 4" w:uiPriority="9" w:qFormat="1"/>
-    <w:lsdException w:name="heading 5" w:uiPriority="9" w:qFormat="1"/>
-    <w:lsdException w:name="heading 6" w:uiPriority="9" w:qFormat="1"/>
-    <w:lsdException w:name="heading 7" w:uiPriority="9" w:qFormat="1"/>
-    <w:lsdException w:name="heading 8" w:uiPriority="9" w:qFormat="1"/>
-    <w:lsdException w:name="heading 9" w:uiPriority="9" w:qFormat="1"/>
-    <w:lsdException w:name="toc 1" w:uiPriority="39"/>
-    <w:lsdException w:name="toc 2" w:uiPriority="39"/>
-    <w:lsdException w:name="toc 3" w:uiPriority="39"/>
-    <w:lsdException w:name="toc 4" w:uiPriority="39"/>
-    <w:lsdException w:name="toc 5" w:uiPriority="39"/>
-    <w:lsdException w:name="toc 6" w:uiPriority="39"/>
-    <w:lsdException w:name="toc 7" w:uiPriority="39"/>
-    <w:lsdException w:name="toc 8" w:uiPriority="39"/>
-    <w:lsdException w:name="toc 9" w:uiPriority="39"/>
-    <w:lsdException w:name="caption" w:uiPriority="35" w:qFormat="1"/>
-    <w:lsdException w:name="Title" w:semiHidden="0" w:uiPriority="10" w:unhideWhenUsed="0" w:qFormat="1"/>
-    <w:lsdException w:name="Default Paragraph Font" w:uiPriority="1"/>
-    <w:lsdException w:name="Subtitle" w:semiHidden="0" w:uiPriority="11" w:unhideWhenUsed="0" w:qFormat="1"/>
-    <w:lsdException w:name="Strong" w:semiHidden="0" w:uiPriority="22" w:unhideWhenUsed="0" w:qFormat="1"/>
-    <w:lsdException w:name="Emphasis" w:semiHidden="0" w:uiPriority="20" w:unhideWhenUsed="0" w:qFormat="1"/>
-    <w:lsdException w:name="Table Grid" w:semiHidden="0" w:uiPriority="59" w:unhideWhenUsed="0"/>
-    <w:lsdException w:name="Placeholder Text" w:unhideWhenUsed="0"/>
-    <w:lsdException w:name="No Spacing" w:semiHidden="0" w:uiPriority="1" w:unhideWhenUsed="0" w:qFormat="1"/>
-    <w:lsdException w:name="Light Shading" w:semiHidden="0" w:uiPriority="60" w:unhideWhenUsed="0"/>
-    <w:lsdException w:name="Light List" w:semiHidden="0" w:uiPriority="61" w:unhideWhenUsed="0"/>
-    <w:lsdException w:name="Light Grid" w:semiHidden="0" w:uiPriority="62" w:unhideWhenUsed="0"/>
-    <w:lsdException w:name="Medium Shading 1" w:semiHidden="0" w:uiPriority="63" w:unhideWhenUsed="0"/>
-    <w:lsdException w:name="Medium Shading 2" w:semiHidden="0" w:uiPriority="64" w:unhideWhenUsed="0"/>
-    <w:lsdException w:name="Medium List 1" w:semiHidden="0" w:uiPriority="65" w:unhideWhenUsed="0"/>
-    <w:lsdException w:name="Medium List 2" w:semiHidden="0" w:uiPriority="66" w:unhideWhenUsed="0"/>
-    <w:lsdException w:name="Medium Grid 1" w:semiHidden="0" w:uiPriority="67" w:unhideWhenUsed="0"/>
-    <w:lsdException w:name="Medium Grid 2" w:semiHidden="0" w:uiPriority="68" w:unhideWhenUsed="0"/>
-    <w:lsdException w:name="Medium Grid 3" w:semiHidden="0" w:uiPriority="69" w:unhideWhenUsed="0"/>
-    <w:lsdException w:name="Dark List" w:semiHidden="0" w:uiPriority="70" w:unhideWhenUsed="0"/>
-    <w:lsdException w:name="Colorful Shading" w:semiHidden="0" w:uiPriority="71" w:unhideWhenUsed="0"/>
-    <w:lsdException w:name="Colorful List" w:semiHidden="0" w:uiPriority="72" w:unhideWhenUsed="0"/>
-    <w:lsdException w:name="Colorful Grid" w:semiHidden="0" w:uiPriority="73" w:unhideWhenUsed="0"/>
-    <w:lsdException w:name="Light Shading Accent 1" w:semiHidden="0" w:uiPriority="60" w:unhideWhenUsed="0"/>
-    <w:lsdException w:name="Light List Accent 1" w:semiHidden="0" w:uiPriority="61" w:unhideWhenUsed="0"/>
-    <w:lsdException w:name="Light Grid Accent 1" w:semiHidden="0" w:uiPriority="62" w:unhideWhenUsed="0"/>
-    <w:lsdException w:name="Medium Shading 1 Accent 1" w:semiHidden="0" w:uiPriority="63" w:unhideWhenUsed="0"/>
-    <w:lsdException w:name="Medium Shading 2 Accent 1" w:semiHidden="0" w:uiPriority="64" w:unhideWhenUsed="0"/>
-    <w:lsdException w:name="Medium List 1 Accent 1" w:semiHidden="0" w:uiPriority="65" w:unhideWhenUsed="0"/>
-    <w:lsdException w:name="Revision" w:unhideWhenUsed="0"/>
-    <w:lsdException w:name="List Paragraph" w:semiHidden="0" w:uiPriority="34" w:unhideWhenUsed="0" w:qFormat="1"/>
-    <w:lsdException w:name="Quote" w:semiHidden="0" w:uiPriority="29" w:unhideWhenUsed="0" w:qFormat="1"/>
-    <w:lsdException w:name="Intense Quote" w:semiHidden="0" w:uiPriority="30" w:unhideWhenUsed="0" w:qFormat="1"/>
-    <w:lsdException w:name="Medium List 2 Accent 1" w:semiHidden="0" w:uiPriority="66" w:unhideWhenUsed="0"/>
-    <w:lsdException w:name="Medium Grid 1 Accent 1" w:semiHidden="0" w:uiPriority="67" w:unhideWhenUsed="0"/>
-    <w:lsdException w:name="Medium Grid 2 Accent 1" w:semiHidden="0" w:uiPriority="68" w:unhideWhenUsed="0"/>
-    <w:lsdException w:name="Medium Grid 3 Accent 1" w:semiHidden="0" w:uiPriority="69" w:unhideWhenUsed="0"/>
-    <w:lsdException w:name="Dark List Accent 1" w:semiHidden="0" w:uiPriority="70" w:unhideWhenUsed="0"/>
-    <w:lsdException w:name="Colorful Shading Accent 1" w:semiHidden="0" w:uiPriority="71" w:unhideWhenUsed="0"/>
-    <w:lsdException w:name="Colorful List Accent 1" w:semiHidden="0" w:uiPriority="72" w:unhideWhenUsed="0"/>
-    <w:lsdException w:name="Colorful Grid Accent 1" w:semiHidden="0" w:uiPriority="73" w:unhideWhenUsed="0"/>
-    <w:lsdException w:name="Light Shading Accent 2" w:semiHidden="0" w:uiPriority="60" w:unhideWhenUsed="0"/>
-    <w:lsdException w:name="Light List Accent 2" w:semiHidden="0" w:uiPriority="61" w:unhideWhenUsed="0"/>
-    <w:lsdException w:name="Light Grid Accent 2" w:semiHidden="0" w:uiPriority="62" w:unhideWhenUsed="0"/>
-    <w:lsdException w:name="Medium Shading 1 Accent 2" w:semiHidden="0" w:uiPriority="63" w:unhideWhenUsed="0"/>
-    <w:lsdException w:name="Medium Shading 2 Accent 2" w:semiHidden="0" w:uiPriority="64" w:unhideWhenUsed="0"/>
-    <w:lsdException w:name="Medium List 1 Accent 2" w:semiHidden="0" w:uiPriority="65" w:unhideWhenUsed="0"/>
-    <w:lsdException w:name="Medium List 2 Accent 2" w:semiHidden="0" w:uiPriority="66" w:unhideWhenUsed="0"/>
-    <w:lsdException w:name="Medium Grid 1 Accent 2" w:semiHidden="0" w:uiPriority="67" w:unhideWhenUsed="0"/>
-    <w:lsdException w:name="Medium Grid 2 Accent 2" w:semiHidden="0" w:uiPriority="68" w:unhideWhenUsed="0"/>
-    <w:lsdException w:name="Medium Grid 3 Accent 2" w:semiHidden="0" w:uiPriority="69" w:unhideWhenUsed="0"/>
-    <w:lsdException w:name="Dark List Accent 2" w:semiHidden="0" w:uiPriority="70" w:unhideWhenUsed="0"/>
-    <w:lsdException w:name="Colorful Shading Accent 2" w:semiHidden="0" w:uiPriority="71" w:unhideWhenUsed="0"/>
-    <w:lsdException w:name="Colorful List Accent 2" w:semiHidden="0" w:uiPriority="72" w:unhideWhenUsed="0"/>
-    <w:lsdException w:name="Colorful Grid Accent 2" w:semiHidden="0" w:uiPriority="73" w:unhideWhenUsed="0"/>
-    <w:lsdException w:name="Light Shading Accent 3" w:semiHidden="0" w:uiPriority="60" w:unhideWhenUsed="0"/>
-    <w:lsdException w:name="Light List Accent 3" w:semiHidden="0" w:uiPriority="61" w:unhideWhenUsed="0"/>
-    <w:lsdException w:name="Light Grid Accent 3" w:semiHidden="0" w:uiPriority="62" w:unhideWhenUsed="0"/>
-    <w:lsdException w:name="Medium Shading 1 Accent 3" w:semiHidden="0" w:uiPriority="63" w:unhideWhenUsed="0"/>
-    <w:lsdException w:name="Medium Shading 2 Accent 3" w:semiHidden="0" w:uiPriority="64" w:unhideWhenUsed="0"/>
-    <w:lsdException w:name="Medium List 1 Accent 3" w:semiHidden="0" w:uiPriority="65" w:unhideWhenUsed="0"/>
-    <w:lsdException w:name="Medium List 2 Accent 3" w:semiHidden="0" w:uiPriority="66" w:unhideWhenUsed="0"/>
-    <w:lsdException w:name="Medium Grid 1 Accent 3" w:semiHidden="0" w:uiPriority="67" w:unhideWhenUsed="0"/>
-    <w:lsdException w:name="Medium Grid 2 Accent 3" w:semiHidden="0" w:uiPriority="68" w:unhideWhenUsed="0"/>
-    <w:lsdException w:name="Medium Grid 3 Accent 3" w:semiHidden="0" w:uiPriority="69" w:unhideWhenUsed="0"/>
-    <w:lsdException w:name="Dark List Accent 3" w:semiHidden="0" w:uiPriority="70" w:unhideWhenUsed="0"/>
-    <w:lsdException w:name="Colorful Shading Accent 3" w:semiHidden="0" w:uiPriority="71" w:unhideWhenUsed="0"/>
-    <w:lsdException w:name="Colorful List Accent 3" w:semiHidden="0" w:uiPriority="72" w:unhideWhenUsed="0"/>
-    <w:lsdException w:name="Colorful Grid Accent 3" w:semiHidden="0" w:uiPriority="73" w:unhideWhenUsed="0"/>
-    <w:lsdException w:name="Light Shading Accent 4" w:semiHidden="0" w:uiPriority="60" w:unhideWhenUsed="0"/>
-    <w:lsdException w:name="Light List Accent 4" w:semiHidden="0" w:uiPriority="61" w:unhideWhenUsed="0"/>
-    <w:lsdException w:name="Light Grid Accent 4" w:semiHidden="0" w:uiPriority="62" w:unhideWhenUsed="0"/>
-    <w:lsdException w:name="Medium Shading 1 Accent 4" w:semiHidden="0" w:uiPriority="63" w:unhideWhenUsed="0"/>
-    <w:lsdException w:name="Medium Shading 2 Accent 4" w:semiHidden="0" w:uiPriority="64" w:unhideWhenUsed="0"/>
-    <w:lsdException w:name="Medium List 1 Accent 4" w:semiHidden="0" w:uiPriority="65" w:unhideWhenUsed="0"/>
-    <w:lsdException w:name="Medium List 2 Accent 4" w:semiHidden="0" w:uiPriority="66" w:unhideWhenUsed="0"/>
-    <w:lsdException w:name="Medium Grid 1 Accent 4" w:semiHidden="0" w:uiPriority="67" w:unhideWhenUsed="0"/>
-    <w:lsdException w:name="Medium Grid 2 Accent 4" w:semiHidden="0" w:uiPriority="68" w:unhideWhenUsed="0"/>
-    <w:lsdException w:name="Medium Grid 3 Accent 4" w:semiHidden="0" w:uiPriority="69" w:unhideWhenUsed="0"/>
-    <w:lsdException w:name="Dark List Accent 4" w:semiHidden="0" w:uiPriority="70" w:unhideWhenUsed="0"/>
-    <w:lsdException w:name="Colorful Shading Accent 4" w:semiHidden="0" w:uiPriority="71" w:unhideWhenUsed="0"/>
-    <w:lsdException w:name="Colorful List Accent 4" w:semiHidden="0" w:uiPriority="72" w:unhideWhenUsed="0"/>
-    <w:lsdException w:name="Colorful Grid Accent 4" w:semiHidden="0" w:uiPriority="73" w:unhideWhenUsed="0"/>
-    <w:lsdException w:name="Light Shading Accent 5" w:semiHidden="0" w:uiPriority="60" w:unhideWhenUsed="0"/>
-    <w:lsdException w:name="Light List Accent 5" w:semiHidden="0" w:uiPriority="61" w:unhideWhenUsed="0"/>
-    <w:lsdException w:name="Light Grid Accent 5" w:semiHidden="0" w:uiPriority="62" w:unhideWhenUsed="0"/>
-    <w:lsdException w:name="Medium Shading 1 Accent 5" w:semiHidden="0" w:uiPriority="63" w:unhideWhenUsed="0"/>
-    <w:lsdException w:name="Medium Shading 2 Accent 5" w:semiHidden="0" w:uiPriority="64" w:unhideWhenUsed="0"/>
-    <w:lsdException w:name="Medium List 1 Accent 5" w:semiHidden="0" w:uiPriority="65" w:unhideWhenUsed="0"/>
-    <w:lsdException w:name="Medium List 2 Accent 5" w:semiHidden="0" w:uiPriority="66" w:unhideWhenUsed="0"/>
-    <w:lsdException w:name="Medium Grid 1 Accent 5" w:semiHidden="0" w:uiPriority="67" w:unhideWhenUsed="0"/>
-    <w:lsdException w:name="Medium Grid 2 Accent 5" w:semiHidden="0" w:uiPriority="68" w:unhideWhenUsed="0"/>
-    <w:lsdException w:name="Medium Grid 3 Accent 5" w:semiHidden="0" w:uiPriority="69" w:unhideWhenUsed="0"/>
-    <w:lsdException w:name="Dark List Accent 5" w:semiHidden="0" w:uiPriority="70" w:unhideWhenUsed="0"/>
-    <w:lsdException w:name="Colorful Shading Accent 5" w:semiHidden="0" w:uiPriority="71" w:unhideWhenUsed="0"/>
-    <w:lsdException w:name="Colorful List Accent 5" w:semiHidden="0" w:uiPriority="72" w:unhideWhenUsed="0"/>
-    <w:lsdException w:name="Colorful Grid Accent 5" w:semiHidden="0" w:uiPriority="73" w:unhideWhenUsed="0"/>
-    <w:lsdException w:name="Light Shading Accent 6" w:semiHidden="0" w:uiPriority="60" w:unhideWhenUsed="0"/>
-    <w:lsdException w:name="Light List Accent 6" w:semiHidden="0" w:uiPriority="61" w:unhideWhenUsed="0"/>
-    <w:lsdException w:name="Light Grid Accent 6" w:semiHidden="0" w:uiPriority="62" w:unhideWhenUsed="0"/>
-    <w:lsdException w:name="Medium Shading 1 Accent 6" w:semiHidden="0" w:uiPriority="63" w:unhideWhenUsed="0"/>
-    <w:lsdException w:name="Medium Shading 2 Accent 6" w:semiHidden="0" w:uiPriority="64" w:unhideWhenUsed="0"/>
-    <w:lsdException w:name="Medium List 1 Accent 6" w:semiHidden="0" w:uiPriority="65" w:unhideWhenUsed="0"/>
-    <w:lsdException w:name="Medium List 2 Accent 6" w:semiHidden="0" w:uiPriority="66" w:unhideWhenUsed="0"/>
-    <w:lsdException w:name="Medium Grid 1 Accent 6" w:semiHidden="0" w:uiPriority="67" w:unhideWhenUsed="0"/>
-    <w:lsdException w:name="Medium Grid 2 Accent 6" w:semiHidden="0" w:uiPriority="68" w:unhideWhenUsed="0"/>
-    <w:lsdException w:name="Medium Grid 3 Accent 6" w:semiHidden="0" w:uiPriority="69" w:unhideWhenUsed="0"/>
-    <w:lsdException w:name="Dark List Accent 6" w:semiHidden="0" w:uiPriority="70" w:unhideWhenUsed="0"/>
-    <w:lsdException w:name="Colorful Shading Accent 6" w:semiHidden="0" w:uiPriority="71" w:unhideWhenUsed="0"/>
-    <w:lsdException w:name="Colorful List Accent 6" w:semiHidden="0" w:uiPriority="72" w:unhideWhenUsed="0"/>
-    <w:lsdException w:name="Colorful Grid Accent 6" w:semiHidden="0" w:uiPriority="73" w:unhideWhenUsed="0"/>
-    <w:lsdException w:name="Subtle Emphasis" w:semiHidden="0" w:uiPriority="19" w:unhideWhenUsed="0" w:qFormat="1"/>
-    <w:lsdException w:name="Intense Emphasis" w:semiHidden="0" w:uiPriority="21" w:unhideWhenUsed="0" w:qFormat="1"/>
-    <w:lsdException w:name="Subtle Reference" w:semiHidden="0" w:uiPriority="31" w:unhideWhenUsed="0" w:qFormat="1"/>
-    <w:lsdException w:name="Intense Reference" w:semiHidden="0" w:uiPriority="32" w:unhideWhenUsed="0" w:qFormat="1"/>
-    <w:lsdException w:name="Book Title" w:semiHidden="0" w:uiPriority="33" w:unhideWhenUsed="0" w:qFormat="1"/>
-    <w:lsdException w:name="Bibliography" w:uiPriority="37"/>
-    <w:lsdException w:name="TOC Heading" w:uiPriority="39" w:qFormat="1"/>
-  </w:latentStyles>
-  <w:style w:type="paragraph" w:default="1" w:styleId="Normal">
-    <w:name w:val="Normal"/>
-    <w:qFormat/>
+  <w:style w:type="paragraph" w:styleId="HTMLPreformatted">
+    <w:name w:val="HTML Preformatted"/>
+    <w:basedOn w:val="Normal"/>
+    <w:link w:val="HTMLPreformattedChar"/>
+    <w:uiPriority w:val="99"/>
+    <w:unhideWhenUsed/>
+    <w:rsid w:val="009F268A"/>
+    <w:pPr>
+      <w:tabs>
+        <w:tab w:val="left" w:pos="916"/>
+        <w:tab w:val="left" w:pos="1832"/>
+        <w:tab w:val="left" w:pos="2748"/>
+        <w:tab w:val="left" w:pos="3664"/>
+        <w:tab w:val="left" w:pos="4580"/>
+        <w:tab w:val="left" w:pos="5496"/>
+        <w:tab w:val="left" w:pos="6412"/>
+        <w:tab w:val="left" w:pos="7328"/>
+        <w:tab w:val="left" w:pos="8244"/>
+        <w:tab w:val="left" w:pos="9160"/>
+        <w:tab w:val="left" w:pos="10076"/>
+        <w:tab w:val="left" w:pos="10992"/>
+        <w:tab w:val="left" w:pos="11908"/>
+        <w:tab w:val="left" w:pos="12824"/>
+        <w:tab w:val="left" w:pos="13740"/>
+        <w:tab w:val="left" w:pos="14656"/>
+      </w:tabs>
+    </w:pPr>
+    <w:rPr>
+      <w:rFonts w:ascii="Courier New" w:eastAsia="Times New Roman" w:hAnsi="Courier New" w:cs="Courier New"/>
+      <w:sz w:val="20"/>
+      <w:szCs w:val="20"/>
+      <w:lang w:eastAsia="bs-Latn-BA"/>
+    </w:rPr>
   </w:style>
-  <w:style w:type="character" w:default="1" w:styleId="DefaultParagraphFont">
-    <w:name w:val="Default Paragraph Font"/>
-    <w:uiPriority w:val="1"/>
-    <w:semiHidden/>
-    <w:unhideWhenUsed/>
+  <w:style w:type="character" w:customStyle="1" w:styleId="HTMLPreformattedChar">
+    <w:name w:val="HTML Preformatted Char"/>
+    <w:basedOn w:val="DefaultParagraphFont"/>
+    <w:link w:val="HTMLPreformatted"/>
+    <w:uiPriority w:val="99"/>
+    <w:rsid w:val="009F268A"/>
+    <w:rPr>
+      <w:rFonts w:ascii="Courier New" w:eastAsia="Times New Roman" w:hAnsi="Courier New" w:cs="Courier New"/>
+      <w:sz w:val="20"/>
+      <w:szCs w:val="20"/>
+      <w:lang w:eastAsia="bs-Latn-BA"/>
+    </w:rPr>
   </w:style>
-  <w:style w:type="table" w:default="1" w:styleId="TableNormal">
-    <w:name w:val="Normal Table"/>
-    <w:uiPriority w:val="99"/>
-    <w:semiHidden/>
-    <w:unhideWhenUsed/>
-    <w:qFormat/>
-    <w:tblPr>
-      <w:tblInd w:w="0" w:type="dxa"/>
-      <w:tblCellMar>
-        <w:top w:w="0" w:type="dxa"/>
-        <w:left w:w="108" w:type="dxa"/>
-        <w:bottom w:w="0" w:type="dxa"/>
-        <w:right w:w="108" w:type="dxa"/>
-      </w:tblCellMar>
-    </w:tblPr>
-  </w:style>
-  <w:style w:type="numbering" w:default="1" w:styleId="NoList">
-    <w:name w:val="No List"/>
-    <w:uiPriority w:val="99"/>
-    <w:semiHidden/>
-    <w:unhideWhenUsed/>
-  </w:style>
-  <w:style w:type="paragraph" w:customStyle="1" w:styleId="41BF9DAEABB842E7984E3BD0093F611C">
-    <w:name w:val="41BF9DAEABB842E7984E3BD0093F611C"/>
-    <w:rsid w:val="002B2548"/>
+  <w:style w:type="character" w:customStyle="1" w:styleId="highlight">
+    <w:name w:val="highlight"/>
+    <w:basedOn w:val="DefaultParagraphFont"/>
+    <w:rsid w:val="009F268A"/>
   </w:style>
 </w:styles>
-</file>
-
-<file path=word/glossary/webSettings.xml><?xml version="1.0" encoding="utf-8"?>
-<w:webSettings xmlns:r="http://schemas.openxmlformats.org/officeDocument/2006/relationships" xmlns:w="http://schemas.openxmlformats.org/wordprocessingml/2006/main">
-  <w:optimizeForBrowser/>
-</w:webSettings>
 </file>
 
 <file path=word/theme/theme1.xml><?xml version="1.0" encoding="utf-8"?>
@@ -7773,7 +8759,7 @@
 </file>
 
 <file path=customXml/itemProps1.xml><?xml version="1.0" encoding="utf-8"?>
-<ds:datastoreItem xmlns:ds="http://schemas.openxmlformats.org/officeDocument/2006/customXml" ds:itemID="{CF725561-8748-4308-953C-93C4FBCEEA08}">
+<ds:datastoreItem xmlns:ds="http://schemas.openxmlformats.org/officeDocument/2006/customXml" ds:itemID="{A6602A00-E648-49F1-B0C2-83216DFCF312}">
   <ds:schemaRefs>
     <ds:schemaRef ds:uri="http://schemas.openxmlformats.org/officeDocument/2006/bibliography"/>
   </ds:schemaRefs>

</xml_diff>

<commit_message>
Izmjena u uputstvu, pogresan user i pass
</commit_message>
<xml_diff>
--- a/Uputstvo_za_razvojni_tim.docx
+++ b/Uputstvo_za_razvojni_tim.docx
@@ -519,7 +519,9 @@
           <w:rFonts w:asciiTheme="minorHAnsi" w:eastAsiaTheme="minorHAnsi" w:hAnsiTheme="minorHAnsi" w:cstheme="minorBidi"/>
           <w:b w:val="0"/>
           <w:bCs w:val="0"/>
+          <w:smallCaps/>
           <w:color w:val="auto"/>
+          <w:spacing w:val="5"/>
           <w:sz w:val="22"/>
           <w:szCs w:val="22"/>
           <w:lang w:val="bs-Latn-BA"/>
@@ -562,7 +564,7 @@
           <w:r>
             <w:fldChar w:fldCharType="separate"/>
           </w:r>
-          <w:hyperlink w:anchor="_Toc450083074" w:history="1">
+          <w:hyperlink w:anchor="_Toc450395057" w:history="1">
             <w:r>
               <w:rPr>
                 <w:rStyle w:val="Hyperlink"/>
@@ -604,7 +606,7 @@
                 <w:noProof/>
                 <w:webHidden/>
               </w:rPr>
-              <w:instrText xml:space="preserve"> PAGEREF _Toc450083074 \h </w:instrText>
+              <w:instrText xml:space="preserve"> PAGEREF _Toc450395057 \h </w:instrText>
             </w:r>
             <w:r>
               <w:rPr>
@@ -648,7 +650,7 @@
               <w:lang w:eastAsia="bs-Latn-BA"/>
             </w:rPr>
           </w:pPr>
-          <w:hyperlink w:anchor="_Toc450083075" w:history="1">
+          <w:hyperlink w:anchor="_Toc450395058" w:history="1">
             <w:r>
               <w:rPr>
                 <w:rStyle w:val="Hyperlink"/>
@@ -690,7 +692,7 @@
                 <w:noProof/>
                 <w:webHidden/>
               </w:rPr>
-              <w:instrText xml:space="preserve"> PAGEREF _Toc450083075 \h </w:instrText>
+              <w:instrText xml:space="preserve"> PAGEREF _Toc450395058 \h </w:instrText>
             </w:r>
             <w:r>
               <w:rPr>
@@ -730,7 +732,7 @@
               <w:lang w:eastAsia="bs-Latn-BA"/>
             </w:rPr>
           </w:pPr>
-          <w:hyperlink w:anchor="_Toc450083076" w:history="1">
+          <w:hyperlink w:anchor="_Toc450395059" w:history="1">
             <w:r>
               <w:rPr>
                 <w:rStyle w:val="Hyperlink"/>
@@ -774,7 +776,7 @@
                 <w:noProof/>
                 <w:webHidden/>
               </w:rPr>
-              <w:instrText xml:space="preserve"> PAGEREF _Toc450083076 \h </w:instrText>
+              <w:instrText xml:space="preserve"> PAGEREF _Toc450395059 \h </w:instrText>
             </w:r>
             <w:r>
               <w:rPr>
@@ -814,7 +816,7 @@
               <w:lang w:eastAsia="bs-Latn-BA"/>
             </w:rPr>
           </w:pPr>
-          <w:hyperlink w:anchor="_Toc450083077" w:history="1">
+          <w:hyperlink w:anchor="_Toc450395060" w:history="1">
             <w:r>
               <w:rPr>
                 <w:rStyle w:val="Hyperlink"/>
@@ -856,7 +858,7 @@
                 <w:noProof/>
                 <w:webHidden/>
               </w:rPr>
-              <w:instrText xml:space="preserve"> PAGEREF _Toc450083077 \h </w:instrText>
+              <w:instrText xml:space="preserve"> PAGEREF _Toc450395060 \h </w:instrText>
             </w:r>
             <w:r>
               <w:rPr>
@@ -900,7 +902,7 @@
               <w:lang w:eastAsia="bs-Latn-BA"/>
             </w:rPr>
           </w:pPr>
-          <w:hyperlink w:anchor="_Toc450083078" w:history="1">
+          <w:hyperlink w:anchor="_Toc450395061" w:history="1">
             <w:r>
               <w:rPr>
                 <w:rStyle w:val="Hyperlink"/>
@@ -942,7 +944,7 @@
                 <w:noProof/>
                 <w:webHidden/>
               </w:rPr>
-              <w:instrText xml:space="preserve"> PAGEREF _Toc450083078 \h </w:instrText>
+              <w:instrText xml:space="preserve"> PAGEREF _Toc450395061 \h </w:instrText>
             </w:r>
             <w:r>
               <w:rPr>
@@ -986,7 +988,7 @@
               <w:lang w:eastAsia="bs-Latn-BA"/>
             </w:rPr>
           </w:pPr>
-          <w:hyperlink w:anchor="_Toc450083079" w:history="1">
+          <w:hyperlink w:anchor="_Toc450395062" w:history="1">
             <w:r>
               <w:rPr>
                 <w:rStyle w:val="Hyperlink"/>
@@ -1028,7 +1030,7 @@
                 <w:noProof/>
                 <w:webHidden/>
               </w:rPr>
-              <w:instrText xml:space="preserve"> PAGEREF _Toc450083079 \h </w:instrText>
+              <w:instrText xml:space="preserve"> PAGEREF _Toc450395062 \h </w:instrText>
             </w:r>
             <w:r>
               <w:rPr>
@@ -1072,7 +1074,7 @@
               <w:lang w:eastAsia="bs-Latn-BA"/>
             </w:rPr>
           </w:pPr>
-          <w:hyperlink w:anchor="_Toc450083080" w:history="1">
+          <w:hyperlink w:anchor="_Toc450395063" w:history="1">
             <w:r>
               <w:rPr>
                 <w:rStyle w:val="Hyperlink"/>
@@ -1114,7 +1116,7 @@
                 <w:noProof/>
                 <w:webHidden/>
               </w:rPr>
-              <w:instrText xml:space="preserve"> PAGEREF _Toc450083080 \h </w:instrText>
+              <w:instrText xml:space="preserve"> PAGEREF _Toc450395063 \h </w:instrText>
             </w:r>
             <w:r>
               <w:rPr>
@@ -1158,7 +1160,7 @@
               <w:lang w:eastAsia="bs-Latn-BA"/>
             </w:rPr>
           </w:pPr>
-          <w:hyperlink w:anchor="_Toc450083081" w:history="1">
+          <w:hyperlink w:anchor="_Toc450395064" w:history="1">
             <w:r>
               <w:rPr>
                 <w:rStyle w:val="Hyperlink"/>
@@ -1200,7 +1202,7 @@
                 <w:noProof/>
                 <w:webHidden/>
               </w:rPr>
-              <w:instrText xml:space="preserve"> PAGEREF _Toc450083081 \h </w:instrText>
+              <w:instrText xml:space="preserve"> PAGEREF _Toc450395064 \h </w:instrText>
             </w:r>
             <w:r>
               <w:rPr>
@@ -1244,7 +1246,7 @@
               <w:lang w:eastAsia="bs-Latn-BA"/>
             </w:rPr>
           </w:pPr>
-          <w:hyperlink w:anchor="_Toc450083082" w:history="1">
+          <w:hyperlink w:anchor="_Toc450395065" w:history="1">
             <w:r>
               <w:rPr>
                 <w:rStyle w:val="Hyperlink"/>
@@ -1286,7 +1288,7 @@
                 <w:noProof/>
                 <w:webHidden/>
               </w:rPr>
-              <w:instrText xml:space="preserve"> PAGEREF _Toc450083082 \h </w:instrText>
+              <w:instrText xml:space="preserve"> PAGEREF _Toc450395065 \h </w:instrText>
             </w:r>
             <w:r>
               <w:rPr>
@@ -1330,7 +1332,7 @@
               <w:lang w:eastAsia="bs-Latn-BA"/>
             </w:rPr>
           </w:pPr>
-          <w:hyperlink w:anchor="_Toc450083083" w:history="1">
+          <w:hyperlink w:anchor="_Toc450395066" w:history="1">
             <w:r>
               <w:rPr>
                 <w:rStyle w:val="Hyperlink"/>
@@ -1372,7 +1374,7 @@
                 <w:noProof/>
                 <w:webHidden/>
               </w:rPr>
-              <w:instrText xml:space="preserve"> PAGEREF _Toc450083083 \h </w:instrText>
+              <w:instrText xml:space="preserve"> PAGEREF _Toc450395066 \h </w:instrText>
             </w:r>
             <w:r>
               <w:rPr>
@@ -1427,7 +1429,7 @@
       <w:pPr>
         <w:pStyle w:val="Heading1"/>
       </w:pPr>
-      <w:bookmarkStart w:id="0" w:name="_Toc450083074"/>
+      <w:bookmarkStart w:id="0" w:name="_Toc450395057"/>
       <w:r>
         <w:lastRenderedPageBreak/>
         <w:t>Instalacija MySQL Workbench-a</w:t>
@@ -2945,7 +2947,7 @@
       <w:pPr>
         <w:pStyle w:val="Heading2"/>
       </w:pPr>
-      <w:bookmarkStart w:id="1" w:name="_Toc450083075"/>
+      <w:bookmarkStart w:id="1" w:name="_Toc450395058"/>
       <w:r>
         <w:lastRenderedPageBreak/>
         <w:t>Postavljanje baze podataka</w:t>
@@ -3038,7 +3040,7 @@
           <w:color w:val="000000"/>
           <w:lang w:eastAsia="bs-Latn-BA"/>
         </w:rPr>
-        <w:t>'ETFSI2015</w:t>
+        <w:t>'Etf</w:t>
       </w:r>
       <w:r>
         <w:rPr>
@@ -3046,15 +3048,7 @@
           <w:color w:val="000000"/>
           <w:lang w:eastAsia="bs-Latn-BA"/>
         </w:rPr>
-        <w:t>@'localhost' IDENTIFIED BY '</w:t>
-      </w:r>
-      <w:r>
-        <w:rPr>
-          <w:rFonts w:ascii="Courier New" w:eastAsia="Times New Roman" w:hAnsi="Courier New" w:cs="Courier New"/>
-          <w:color w:val="DE3939"/>
-          <w:lang w:eastAsia="bs-Latn-BA"/>
-        </w:rPr>
-        <w:t>2015SIEtf</w:t>
+        <w:t>SI2015</w:t>
       </w:r>
       <w:r>
         <w:rPr>
@@ -3062,7 +3056,30 @@
           <w:color w:val="000000"/>
           <w:lang w:eastAsia="bs-Latn-BA"/>
         </w:rPr>
-        <w:t>';</w:t>
+        <w:t>'</w:t>
+      </w:r>
+      <w:r>
+        <w:rPr>
+          <w:rFonts w:ascii="Courier New" w:eastAsia="Times New Roman" w:hAnsi="Courier New" w:cs="Courier New"/>
+          <w:color w:val="000000"/>
+          <w:lang w:eastAsia="bs-Latn-BA"/>
+        </w:rPr>
+        <w:t xml:space="preserve">@'localhost' IDENTIFIED BY </w:t>
+      </w:r>
+      <w:r>
+        <w:rPr>
+          <w:rFonts w:ascii="Courier New" w:eastAsia="Times New Roman" w:hAnsi="Courier New" w:cs="Courier New"/>
+          <w:lang w:eastAsia="bs-Latn-BA"/>
+        </w:rPr>
+        <w:t>'2015SIEtf'</w:t>
+      </w:r>
+      <w:r>
+        <w:rPr>
+          <w:rFonts w:ascii="Courier New" w:eastAsia="Times New Roman" w:hAnsi="Courier New" w:cs="Courier New"/>
+          <w:color w:val="000000"/>
+          <w:lang w:eastAsia="bs-Latn-BA"/>
+        </w:rPr>
+        <w:t>;</w:t>
       </w:r>
     </w:p>
     <w:p>
@@ -3082,103 +3099,23 @@
           <w:sz w:val="22"/>
           <w:szCs w:val="22"/>
         </w:rPr>
-        <w:t>GRANT ALL PRIVILEGES ON * . * TO 'ETFSI2015'@'localhost';</w:t>
-      </w:r>
-    </w:p>
-    <w:p>
-      <w:pPr>
-        <w:pStyle w:val="HTMLPreformatted"/>
-        <w:keepNext/>
-        <w:spacing w:after="424"/>
-        <w:ind w:firstLine="432"/>
-        <w:jc w:val="center"/>
-      </w:pPr>
+        <w:t>GRAN</w:t>
+      </w:r>
       <w:r>
         <w:rPr>
           <w:color w:val="000000"/>
-          <w:sz w:val="21"/>
-          <w:szCs w:val="21"/>
-        </w:rPr>
-        <w:drawing>
-          <wp:inline distT="0" distB="0" distL="0" distR="0">
-            <wp:extent cx="5760720" cy="2985616"/>
-            <wp:effectExtent l="19050" t="0" r="0" b="0"/>
-            <wp:docPr id="5" name="Picture 7"/>
-            <wp:cNvGraphicFramePr>
-              <a:graphicFrameLocks xmlns:a="http://schemas.openxmlformats.org/drawingml/2006/main" noChangeAspect="1"/>
-            </wp:cNvGraphicFramePr>
-            <a:graphic xmlns:a="http://schemas.openxmlformats.org/drawingml/2006/main">
-              <a:graphicData uri="http://schemas.openxmlformats.org/drawingml/2006/picture">
-                <pic:pic xmlns:pic="http://schemas.openxmlformats.org/drawingml/2006/picture">
-                  <pic:nvPicPr>
-                    <pic:cNvPr id="0" name="Picture 7"/>
-                    <pic:cNvPicPr>
-                      <a:picLocks noChangeAspect="1" noChangeArrowheads="1"/>
-                    </pic:cNvPicPr>
-                  </pic:nvPicPr>
-                  <pic:blipFill>
-                    <a:blip r:embed="rId17" cstate="print"/>
-                    <a:srcRect/>
-                    <a:stretch>
-                      <a:fillRect/>
-                    </a:stretch>
-                  </pic:blipFill>
-                  <pic:spPr bwMode="auto">
-                    <a:xfrm>
-                      <a:off x="0" y="0"/>
-                      <a:ext cx="5760720" cy="2985616"/>
-                    </a:xfrm>
-                    <a:prstGeom prst="rect">
-                      <a:avLst/>
-                    </a:prstGeom>
-                    <a:noFill/>
-                    <a:ln w="9525">
-                      <a:noFill/>
-                      <a:miter lim="800000"/>
-                      <a:headEnd/>
-                      <a:tailEnd/>
-                    </a:ln>
-                  </pic:spPr>
-                </pic:pic>
-              </a:graphicData>
-            </a:graphic>
-          </wp:inline>
-        </w:drawing>
-      </w:r>
-    </w:p>
-    <w:p>
-      <w:pPr>
-        <w:pStyle w:val="Caption"/>
-        <w:jc w:val="center"/>
+          <w:sz w:val="22"/>
+          <w:szCs w:val="22"/>
+        </w:rPr>
+        <w:t>T ALL PRIVILEGES ON * . * TO 'Etf</w:t>
+      </w:r>
+      <w:r>
         <w:rPr>
           <w:color w:val="000000"/>
-          <w:sz w:val="21"/>
-          <w:szCs w:val="21"/>
-        </w:rPr>
-      </w:pPr>
-      <w:r>
-        <w:t xml:space="preserve">Ilustracija </w:t>
-      </w:r>
-      <w:r>
-        <w:fldChar w:fldCharType="begin"/>
-      </w:r>
-      <w:r>
-        <w:instrText xml:space="preserve"> SEQ Ilustracija \* ARABIC </w:instrText>
-      </w:r>
-      <w:r>
-        <w:fldChar w:fldCharType="separate"/>
-      </w:r>
-      <w:r>
-        <w:rPr>
-          <w:noProof/>
-        </w:rPr>
-        <w:t>9</w:t>
-      </w:r>
-      <w:r>
-        <w:fldChar w:fldCharType="end"/>
-      </w:r>
-      <w:r>
-        <w:t>. MySql shell kreiranje novog korisnika.</w:t>
+          <w:sz w:val="22"/>
+          <w:szCs w:val="22"/>
+        </w:rPr>
+        <w:t>SI2015'@'localhost';</w:t>
       </w:r>
     </w:p>
     <w:p>
@@ -3243,7 +3180,7 @@
                     </pic:cNvPicPr>
                   </pic:nvPicPr>
                   <pic:blipFill>
-                    <a:blip r:embed="rId18" cstate="print"/>
+                    <a:blip r:embed="rId17" cstate="print"/>
                     <a:srcRect/>
                     <a:stretch>
                       <a:fillRect/>
@@ -3300,7 +3237,7 @@
         <w:rPr>
           <w:noProof/>
         </w:rPr>
-        <w:t>10</w:t>
+        <w:t>9</w:t>
       </w:r>
       <w:r>
         <w:fldChar w:fldCharType="end"/>
@@ -3326,7 +3263,6 @@
           <w:sz w:val="24"/>
           <w:szCs w:val="24"/>
         </w:rPr>
-        <w:lastRenderedPageBreak/>
         <w:t>Unesite identične podatke kao na slici.</w:t>
       </w:r>
       <w:r>
@@ -3396,6 +3332,7 @@
           <w:noProof/>
           <w:lang w:eastAsia="bs-Latn-BA"/>
         </w:rPr>
+        <w:lastRenderedPageBreak/>
         <w:drawing>
           <wp:inline distT="0" distB="0" distL="0" distR="0">
             <wp:extent cx="5760720" cy="3611686"/>
@@ -3414,7 +3351,7 @@
                     </pic:cNvPicPr>
                   </pic:nvPicPr>
                   <pic:blipFill>
-                    <a:blip r:embed="rId19" cstate="print"/>
+                    <a:blip r:embed="rId18" cstate="print"/>
                     <a:srcRect/>
                     <a:stretch>
                       <a:fillRect/>
@@ -3464,7 +3401,7 @@
         <w:rPr>
           <w:noProof/>
         </w:rPr>
-        <w:t>11</w:t>
+        <w:t>10</w:t>
       </w:r>
       <w:r>
         <w:fldChar w:fldCharType="end"/>
@@ -3525,7 +3462,7 @@
                     </pic:cNvPicPr>
                   </pic:nvPicPr>
                   <pic:blipFill>
-                    <a:blip r:embed="rId20" cstate="print"/>
+                    <a:blip r:embed="rId19" cstate="print"/>
                     <a:srcRect/>
                     <a:stretch>
                       <a:fillRect/>
@@ -3567,7 +3504,7 @@
           <w:rPr>
             <w:noProof/>
           </w:rPr>
-          <w:t>12</w:t>
+          <w:t>11</w:t>
         </w:r>
       </w:fldSimple>
       <w:r>
@@ -3620,7 +3557,7 @@
                     </pic:cNvPicPr>
                   </pic:nvPicPr>
                   <pic:blipFill>
-                    <a:blip r:embed="rId21" cstate="print"/>
+                    <a:blip r:embed="rId20" cstate="print"/>
                     <a:srcRect/>
                     <a:stretch>
                       <a:fillRect/>
@@ -3670,7 +3607,7 @@
         <w:rPr>
           <w:noProof/>
         </w:rPr>
-        <w:t>13</w:t>
+        <w:t>12</w:t>
       </w:r>
       <w:r>
         <w:fldChar w:fldCharType="end"/>
@@ -3692,7 +3629,6 @@
           <w:sz w:val="24"/>
           <w:szCs w:val="24"/>
         </w:rPr>
-        <w:lastRenderedPageBreak/>
         <w:t xml:space="preserve">Importovanje </w:t>
       </w:r>
       <w:r>
@@ -3721,6 +3657,7 @@
           <w:noProof/>
           <w:lang w:eastAsia="bs-Latn-BA"/>
         </w:rPr>
+        <w:lastRenderedPageBreak/>
         <w:drawing>
           <wp:inline distT="0" distB="0" distL="0" distR="0">
             <wp:extent cx="5760720" cy="4332533"/>
@@ -3739,7 +3676,7 @@
                     </pic:cNvPicPr>
                   </pic:nvPicPr>
                   <pic:blipFill>
-                    <a:blip r:embed="rId22" cstate="print"/>
+                    <a:blip r:embed="rId21" cstate="print"/>
                     <a:srcRect/>
                     <a:stretch>
                       <a:fillRect/>
@@ -3781,7 +3718,7 @@
           <w:rPr>
             <w:noProof/>
           </w:rPr>
-          <w:t>14</w:t>
+          <w:t>13</w:t>
         </w:r>
       </w:fldSimple>
       <w:r>
@@ -3849,7 +3786,21 @@
           <w:sz w:val="24"/>
           <w:szCs w:val="24"/>
         </w:rPr>
-        <w:t xml:space="preserve">. Sada će se pojaviti i naša schema, ona koju ste upravo importovali. Desni klik mišem na nju i izaberite </w:t>
+        <w:t>. Sada će se pojaviti i naša schema</w:t>
+      </w:r>
+      <w:r>
+        <w:rPr>
+          <w:sz w:val="24"/>
+          <w:szCs w:val="24"/>
+        </w:rPr>
+        <w:t xml:space="preserve"> pod nazivom 'tim6'</w:t>
+      </w:r>
+      <w:r>
+        <w:rPr>
+          <w:sz w:val="24"/>
+          <w:szCs w:val="24"/>
+        </w:rPr>
+        <w:t xml:space="preserve">, ona koju ste upravo importovali. Desni klik mišem na nju i izaberite </w:t>
       </w:r>
       <w:r>
         <w:rPr>
@@ -3886,9 +3837,9 @@
         </w:rPr>
         <w:drawing>
           <wp:inline distT="0" distB="0" distL="0" distR="0">
-            <wp:extent cx="2889885" cy="3070860"/>
-            <wp:effectExtent l="19050" t="0" r="5715" b="0"/>
-            <wp:docPr id="19" name="Picture 19"/>
+            <wp:extent cx="2066059" cy="2516626"/>
+            <wp:effectExtent l="19050" t="0" r="0" b="0"/>
+            <wp:docPr id="5" name="Picture 1"/>
             <wp:cNvGraphicFramePr>
               <a:graphicFrameLocks xmlns:a="http://schemas.openxmlformats.org/drawingml/2006/main" noChangeAspect="1"/>
             </wp:cNvGraphicFramePr>
@@ -3896,13 +3847,13 @@
               <a:graphicData uri="http://schemas.openxmlformats.org/drawingml/2006/picture">
                 <pic:pic xmlns:pic="http://schemas.openxmlformats.org/drawingml/2006/picture">
                   <pic:nvPicPr>
-                    <pic:cNvPr id="0" name="Picture 19"/>
+                    <pic:cNvPr id="0" name="Picture 1"/>
                     <pic:cNvPicPr>
                       <a:picLocks noChangeAspect="1" noChangeArrowheads="1"/>
                     </pic:cNvPicPr>
                   </pic:nvPicPr>
                   <pic:blipFill>
-                    <a:blip r:embed="rId23" cstate="print"/>
+                    <a:blip r:embed="rId22" cstate="print"/>
                     <a:srcRect/>
                     <a:stretch>
                       <a:fillRect/>
@@ -3911,7 +3862,7 @@
                   <pic:spPr bwMode="auto">
                     <a:xfrm>
                       <a:off x="0" y="0"/>
-                      <a:ext cx="2889885" cy="3070860"/>
+                      <a:ext cx="2066169" cy="2516760"/>
                     </a:xfrm>
                     <a:prstGeom prst="rect">
                       <a:avLst/>
@@ -3956,13 +3907,19 @@
         <w:rPr>
           <w:noProof/>
         </w:rPr>
-        <w:t>15</w:t>
+        <w:t>14</w:t>
       </w:r>
       <w:r>
         <w:fldChar w:fldCharType="end"/>
       </w:r>
       <w:r>
-        <w:t>. Postavljanje scheme mydb kao defaultne scheme.</w:t>
+        <w:t xml:space="preserve">. Postavljanje scheme </w:t>
+      </w:r>
+      <w:r>
+        <w:t>tim6</w:t>
+      </w:r>
+      <w:r>
+        <w:t xml:space="preserve"> kao defaultne scheme.</w:t>
       </w:r>
     </w:p>
     <w:p>
@@ -3998,12 +3955,13 @@
           <w:lang w:val="en-US"/>
         </w:rPr>
       </w:pPr>
-      <w:bookmarkStart w:id="2" w:name="_Toc450083076"/>
+      <w:bookmarkStart w:id="2" w:name="_Toc450395059"/>
       <w:proofErr w:type="spellStart"/>
       <w:r>
         <w:rPr>
           <w:lang w:val="en-US"/>
         </w:rPr>
+        <w:lastRenderedPageBreak/>
         <w:t>Instalacija</w:t>
       </w:r>
       <w:proofErr w:type="spellEnd"/>
@@ -4060,7 +4018,7 @@
           <w:szCs w:val="24"/>
         </w:rPr>
       </w:pPr>
-      <w:hyperlink r:id="rId24" w:history="1">
+      <w:hyperlink r:id="rId23" w:history="1">
         <w:r>
           <w:rPr>
             <w:rStyle w:val="Hyperlink"/>
@@ -4117,7 +4075,7 @@
                     </pic:cNvPicPr>
                   </pic:nvPicPr>
                   <pic:blipFill>
-                    <a:blip r:embed="rId25" cstate="print"/>
+                    <a:blip r:embed="rId24" cstate="print"/>
                     <a:srcRect/>
                     <a:stretch>
                       <a:fillRect/>
@@ -4163,7 +4121,7 @@
           <w:rPr>
             <w:noProof/>
           </w:rPr>
-          <w:t>16</w:t>
+          <w:t>15</w:t>
         </w:r>
       </w:fldSimple>
       <w:r>
@@ -4267,7 +4225,7 @@
                     </pic:cNvPicPr>
                   </pic:nvPicPr>
                   <pic:blipFill>
-                    <a:blip r:embed="rId26" cstate="print"/>
+                    <a:blip r:embed="rId25" cstate="print"/>
                     <a:srcRect/>
                     <a:stretch>
                       <a:fillRect/>
@@ -4313,7 +4271,7 @@
           <w:rPr>
             <w:noProof/>
           </w:rPr>
-          <w:t>17</w:t>
+          <w:t>16</w:t>
         </w:r>
       </w:fldSimple>
       <w:r>
@@ -4324,7 +4282,7 @@
       <w:pPr>
         <w:pStyle w:val="Heading1"/>
       </w:pPr>
-      <w:bookmarkStart w:id="3" w:name="_Toc450083077"/>
+      <w:bookmarkStart w:id="3" w:name="_Toc450395060"/>
       <w:r>
         <w:t>Instalacija Eclipse okruženja</w:t>
       </w:r>
@@ -4355,7 +4313,7 @@
         </w:rPr>
         <w:t xml:space="preserve">Za potrebe razvoja projekta koristiti će se razvojno okruženje Eclipse, koje se može preuzeti sa stranice </w:t>
       </w:r>
-      <w:hyperlink r:id="rId27" w:history="1">
+      <w:hyperlink r:id="rId26" w:history="1">
         <w:r>
           <w:rPr>
             <w:rStyle w:val="Hyperlink"/>
@@ -4428,7 +4386,7 @@
                     </pic:cNvPicPr>
                   </pic:nvPicPr>
                   <pic:blipFill>
-                    <a:blip r:embed="rId28" cstate="print"/>
+                    <a:blip r:embed="rId27" cstate="print"/>
                     <a:srcRect/>
                     <a:stretch>
                       <a:fillRect/>
@@ -4474,7 +4432,7 @@
           <w:rPr>
             <w:noProof/>
           </w:rPr>
-          <w:t>18</w:t>
+          <w:t>17</w:t>
         </w:r>
       </w:fldSimple>
       <w:r>
@@ -4547,7 +4505,7 @@
                     </pic:cNvPicPr>
                   </pic:nvPicPr>
                   <pic:blipFill>
-                    <a:blip r:embed="rId29" cstate="print"/>
+                    <a:blip r:embed="rId28" cstate="print"/>
                     <a:srcRect/>
                     <a:stretch>
                       <a:fillRect/>
@@ -4593,7 +4551,7 @@
           <w:rPr>
             <w:noProof/>
           </w:rPr>
-          <w:t>19</w:t>
+          <w:t>18</w:t>
         </w:r>
       </w:fldSimple>
       <w:r>
@@ -4671,7 +4629,7 @@
                     </pic:cNvPicPr>
                   </pic:nvPicPr>
                   <pic:blipFill>
-                    <a:blip r:embed="rId30" cstate="print"/>
+                    <a:blip r:embed="rId29" cstate="print"/>
                     <a:srcRect/>
                     <a:stretch>
                       <a:fillRect/>
@@ -4717,7 +4675,7 @@
           <w:rPr>
             <w:noProof/>
           </w:rPr>
-          <w:t>20</w:t>
+          <w:t>19</w:t>
         </w:r>
       </w:fldSimple>
       <w:r>
@@ -4790,7 +4748,7 @@
                     </pic:cNvPicPr>
                   </pic:nvPicPr>
                   <pic:blipFill>
-                    <a:blip r:embed="rId31" cstate="print"/>
+                    <a:blip r:embed="rId30" cstate="print"/>
                     <a:srcRect/>
                     <a:stretch>
                       <a:fillRect/>
@@ -4836,7 +4794,7 @@
           <w:rPr>
             <w:noProof/>
           </w:rPr>
-          <w:t>21</w:t>
+          <w:t>20</w:t>
         </w:r>
       </w:fldSimple>
       <w:r>
@@ -4869,7 +4827,7 @@
           <w:szCs w:val="24"/>
         </w:rPr>
       </w:pPr>
-      <w:bookmarkStart w:id="4" w:name="_Toc450083078"/>
+      <w:bookmarkStart w:id="4" w:name="_Toc450395061"/>
       <w:r>
         <w:rPr>
           <w:sz w:val="24"/>
@@ -4929,7 +4887,7 @@
         </w:rPr>
         <w:t xml:space="preserve">Nakon toga neophodno je u polje Work with upisati: </w:t>
       </w:r>
-      <w:hyperlink r:id="rId32" w:history="1">
+      <w:hyperlink r:id="rId31" w:history="1">
         <w:r>
           <w:rPr>
             <w:rStyle w:val="Hyperlink"/>
@@ -4986,7 +4944,7 @@
                     </pic:cNvPicPr>
                   </pic:nvPicPr>
                   <pic:blipFill>
-                    <a:blip r:embed="rId33" cstate="print"/>
+                    <a:blip r:embed="rId32" cstate="print"/>
                     <a:srcRect/>
                     <a:stretch>
                       <a:fillRect/>
@@ -5032,7 +4990,7 @@
           <w:rPr>
             <w:noProof/>
           </w:rPr>
-          <w:t>22</w:t>
+          <w:t>21</w:t>
         </w:r>
       </w:fldSimple>
       <w:r>
@@ -5113,7 +5071,7 @@
                     </pic:cNvPicPr>
                   </pic:nvPicPr>
                   <pic:blipFill>
-                    <a:blip r:embed="rId34" cstate="print"/>
+                    <a:blip r:embed="rId33" cstate="print"/>
                     <a:srcRect/>
                     <a:stretch>
                       <a:fillRect/>
@@ -5159,7 +5117,7 @@
           <w:rPr>
             <w:noProof/>
           </w:rPr>
-          <w:t>23</w:t>
+          <w:t>22</w:t>
         </w:r>
       </w:fldSimple>
       <w:r>
@@ -5231,7 +5189,7 @@
                     </pic:cNvPicPr>
                   </pic:nvPicPr>
                   <pic:blipFill>
-                    <a:blip r:embed="rId35" cstate="print"/>
+                    <a:blip r:embed="rId34" cstate="print"/>
                     <a:srcRect/>
                     <a:stretch>
                       <a:fillRect/>
@@ -5277,7 +5235,7 @@
           <w:rPr>
             <w:noProof/>
           </w:rPr>
-          <w:t>24</w:t>
+          <w:t>23</w:t>
         </w:r>
       </w:fldSimple>
       <w:r>
@@ -5297,7 +5255,7 @@
       <w:pPr>
         <w:pStyle w:val="Heading2"/>
       </w:pPr>
-      <w:bookmarkStart w:id="5" w:name="_Toc450083079"/>
+      <w:bookmarkStart w:id="5" w:name="_Toc450395062"/>
       <w:r>
         <w:t>Instalacija Apache Meaven-a</w:t>
       </w:r>
@@ -5355,7 +5313,7 @@
         </w:rPr>
         <w:t xml:space="preserve">Apache Meaven, posljednju verziju 3.3.9,  možemo preuzeti sa sljedećeg linka: </w:t>
       </w:r>
-      <w:hyperlink r:id="rId36" w:history="1">
+      <w:hyperlink r:id="rId35" w:history="1">
         <w:r>
           <w:rPr>
             <w:rStyle w:val="Hyperlink"/>
@@ -5482,7 +5440,7 @@
                     </pic:cNvPicPr>
                   </pic:nvPicPr>
                   <pic:blipFill>
-                    <a:blip r:embed="rId37" cstate="print"/>
+                    <a:blip r:embed="rId36" cstate="print"/>
                     <a:srcRect/>
                     <a:stretch>
                       <a:fillRect/>
@@ -5528,7 +5486,7 @@
           <w:rPr>
             <w:noProof/>
           </w:rPr>
-          <w:t>25</w:t>
+          <w:t>24</w:t>
         </w:r>
       </w:fldSimple>
       <w:r>
@@ -5574,7 +5532,7 @@
                     </pic:cNvPicPr>
                   </pic:nvPicPr>
                   <pic:blipFill>
-                    <a:blip r:embed="rId38" cstate="print"/>
+                    <a:blip r:embed="rId37" cstate="print"/>
                     <a:srcRect/>
                     <a:stretch>
                       <a:fillRect/>
@@ -5620,7 +5578,7 @@
           <w:rPr>
             <w:noProof/>
           </w:rPr>
-          <w:t>26</w:t>
+          <w:t>25</w:t>
         </w:r>
       </w:fldSimple>
       <w:r>
@@ -5702,7 +5660,7 @@
         </w:rPr>
         <w:t xml:space="preserve">: </w:t>
       </w:r>
-      <w:hyperlink r:id="rId39" w:history="1">
+      <w:hyperlink r:id="rId38" w:history="1">
         <w:r>
           <w:rPr>
             <w:rStyle w:val="Hyperlink"/>
@@ -5830,7 +5788,7 @@
                     </pic:cNvPicPr>
                   </pic:nvPicPr>
                   <pic:blipFill>
-                    <a:blip r:embed="rId40" cstate="print"/>
+                    <a:blip r:embed="rId39" cstate="print"/>
                     <a:srcRect/>
                     <a:stretch>
                       <a:fillRect/>
@@ -5876,7 +5834,7 @@
           <w:rPr>
             <w:noProof/>
           </w:rPr>
-          <w:t>27</w:t>
+          <w:t>26</w:t>
         </w:r>
       </w:fldSimple>
       <w:r>
@@ -5913,7 +5871,7 @@
       <w:pPr>
         <w:pStyle w:val="Heading2"/>
       </w:pPr>
-      <w:bookmarkStart w:id="6" w:name="_Toc450083080"/>
+      <w:bookmarkStart w:id="6" w:name="_Toc450395063"/>
       <w:r>
         <w:t>Egit</w:t>
       </w:r>
@@ -5995,7 +5953,7 @@
         </w:rPr>
         <w:t xml:space="preserve"> unijeti link: </w:t>
       </w:r>
-      <w:hyperlink r:id="rId41" w:history="1">
+      <w:hyperlink r:id="rId40" w:history="1">
         <w:r>
           <w:rPr>
             <w:rStyle w:val="Hyperlink"/>
@@ -6068,7 +6026,7 @@
                     </pic:cNvPicPr>
                   </pic:nvPicPr>
                   <pic:blipFill>
-                    <a:blip r:embed="rId42" cstate="print"/>
+                    <a:blip r:embed="rId41" cstate="print"/>
                     <a:srcRect/>
                     <a:stretch>
                       <a:fillRect/>
@@ -6114,7 +6072,7 @@
           <w:rPr>
             <w:noProof/>
           </w:rPr>
-          <w:t>28</w:t>
+          <w:t>27</w:t>
         </w:r>
       </w:fldSimple>
       <w:r>
@@ -6204,7 +6162,7 @@
                     </pic:cNvPicPr>
                   </pic:nvPicPr>
                   <pic:blipFill>
-                    <a:blip r:embed="rId43" cstate="print"/>
+                    <a:blip r:embed="rId42" cstate="print"/>
                     <a:srcRect/>
                     <a:stretch>
                       <a:fillRect/>
@@ -6250,7 +6208,7 @@
           <w:rPr>
             <w:noProof/>
           </w:rPr>
-          <w:t>29</w:t>
+          <w:t>28</w:t>
         </w:r>
       </w:fldSimple>
       <w:r>
@@ -6346,7 +6304,7 @@
           <w:szCs w:val="24"/>
         </w:rPr>
       </w:pPr>
-      <w:bookmarkStart w:id="7" w:name="_Toc450083081"/>
+      <w:bookmarkStart w:id="7" w:name="_Toc450395064"/>
       <w:r>
         <w:rPr>
           <w:sz w:val="24"/>
@@ -6431,7 +6389,7 @@
         </w:rPr>
         <w:t xml:space="preserve"> ukucati </w:t>
       </w:r>
-      <w:hyperlink r:id="rId44" w:history="1">
+      <w:hyperlink r:id="rId43" w:history="1">
         <w:r>
           <w:rPr>
             <w:rStyle w:val="Hyperlink"/>
@@ -6494,7 +6452,7 @@
                     </pic:cNvPicPr>
                   </pic:nvPicPr>
                   <pic:blipFill>
-                    <a:blip r:embed="rId45" cstate="print"/>
+                    <a:blip r:embed="rId44" cstate="print"/>
                     <a:srcRect/>
                     <a:stretch>
                       <a:fillRect/>
@@ -6540,7 +6498,7 @@
           <w:rPr>
             <w:noProof/>
           </w:rPr>
-          <w:t>30</w:t>
+          <w:t>29</w:t>
         </w:r>
       </w:fldSimple>
       <w:r>
@@ -6578,7 +6536,7 @@
                     </pic:cNvPicPr>
                   </pic:nvPicPr>
                   <pic:blipFill>
-                    <a:blip r:embed="rId46" cstate="print"/>
+                    <a:blip r:embed="rId45" cstate="print"/>
                     <a:srcRect/>
                     <a:stretch>
                       <a:fillRect/>
@@ -6624,7 +6582,7 @@
           <w:rPr>
             <w:noProof/>
           </w:rPr>
-          <w:t>31</w:t>
+          <w:t>30</w:t>
         </w:r>
       </w:fldSimple>
       <w:r>
@@ -6686,7 +6644,7 @@
           <w:szCs w:val="24"/>
         </w:rPr>
       </w:pPr>
-      <w:bookmarkStart w:id="8" w:name="_Toc450083082"/>
+      <w:bookmarkStart w:id="8" w:name="_Toc450395065"/>
       <w:r>
         <w:rPr>
           <w:sz w:val="24"/>
@@ -6750,7 +6708,7 @@
         </w:rPr>
         <w:t xml:space="preserve">Da biste preuzeli MySQL Connector/J (naziv projekta), otiđite na stranicu: </w:t>
       </w:r>
-      <w:hyperlink r:id="rId47" w:history="1">
+      <w:hyperlink r:id="rId46" w:history="1">
         <w:r>
           <w:rPr>
             <w:rStyle w:val="Hyperlink"/>
@@ -6773,7 +6731,7 @@
       <w:pPr>
         <w:pStyle w:val="Heading2"/>
       </w:pPr>
-      <w:bookmarkStart w:id="9" w:name="_Toc450083083"/>
+      <w:bookmarkStart w:id="9" w:name="_Toc450395066"/>
       <w:r>
         <w:t>Podešavanje eGit plugina i kloniranje projekta</w:t>
       </w:r>
@@ -6902,7 +6860,7 @@
                     </pic:cNvPicPr>
                   </pic:nvPicPr>
                   <pic:blipFill>
-                    <a:blip r:embed="rId48" cstate="print"/>
+                    <a:blip r:embed="rId47" cstate="print"/>
                     <a:srcRect/>
                     <a:stretch>
                       <a:fillRect/>
@@ -6948,7 +6906,7 @@
           <w:rPr>
             <w:noProof/>
           </w:rPr>
-          <w:t>32</w:t>
+          <w:t>31</w:t>
         </w:r>
       </w:fldSimple>
       <w:r>
@@ -7021,7 +6979,7 @@
                     </pic:cNvPicPr>
                   </pic:nvPicPr>
                   <pic:blipFill>
-                    <a:blip r:embed="rId49" cstate="print"/>
+                    <a:blip r:embed="rId48" cstate="print"/>
                     <a:srcRect/>
                     <a:stretch>
                       <a:fillRect/>
@@ -7067,7 +7025,7 @@
           <w:rPr>
             <w:noProof/>
           </w:rPr>
-          <w:t>33</w:t>
+          <w:t>32</w:t>
         </w:r>
       </w:fldSimple>
       <w:r>
@@ -7142,7 +7100,7 @@
         </w:rPr>
         <w:t xml:space="preserve"> git repozitorija je: </w:t>
       </w:r>
-      <w:hyperlink r:id="rId50" w:history="1">
+      <w:hyperlink r:id="rId49" w:history="1">
         <w:r>
           <w:rPr>
             <w:rStyle w:val="Hyperlink"/>
@@ -7193,7 +7151,7 @@
                     </pic:cNvPicPr>
                   </pic:nvPicPr>
                   <pic:blipFill>
-                    <a:blip r:embed="rId51" cstate="print"/>
+                    <a:blip r:embed="rId50" cstate="print"/>
                     <a:srcRect/>
                     <a:stretch>
                       <a:fillRect/>
@@ -7239,7 +7197,7 @@
           <w:rPr>
             <w:noProof/>
           </w:rPr>
-          <w:t>34</w:t>
+          <w:t>33</w:t>
         </w:r>
       </w:fldSimple>
       <w:r>
@@ -7303,7 +7261,7 @@
                     </pic:cNvPicPr>
                   </pic:nvPicPr>
                   <pic:blipFill>
-                    <a:blip r:embed="rId52" cstate="print"/>
+                    <a:blip r:embed="rId51" cstate="print"/>
                     <a:srcRect/>
                     <a:stretch>
                       <a:fillRect/>
@@ -7349,7 +7307,7 @@
           <w:rPr>
             <w:noProof/>
           </w:rPr>
-          <w:t>35</w:t>
+          <w:t>34</w:t>
         </w:r>
       </w:fldSimple>
       <w:r>
@@ -8060,6 +8018,7 @@
   <w:style w:type="character" w:default="1" w:styleId="DefaultParagraphFont">
     <w:name w:val="Default Paragraph Font"/>
     <w:uiPriority w:val="1"/>
+    <w:semiHidden/>
     <w:unhideWhenUsed/>
   </w:style>
   <w:style w:type="table" w:default="1" w:styleId="TableNormal">
@@ -8759,7 +8718,7 @@
 </file>
 
 <file path=customXml/itemProps1.xml><?xml version="1.0" encoding="utf-8"?>
-<ds:datastoreItem xmlns:ds="http://schemas.openxmlformats.org/officeDocument/2006/customXml" ds:itemID="{A6602A00-E648-49F1-B0C2-83216DFCF312}">
+<ds:datastoreItem xmlns:ds="http://schemas.openxmlformats.org/officeDocument/2006/customXml" ds:itemID="{6A3CC9D7-A262-4B7E-BB9D-28C06109F981}">
   <ds:schemaRefs>
     <ds:schemaRef ds:uri="http://schemas.openxmlformats.org/officeDocument/2006/bibliography"/>
   </ds:schemaRefs>

</xml_diff>

<commit_message>
Ispravljen Username za MySQL
</commit_message>
<xml_diff>
--- a/Uputstvo_za_razvojni_tim.docx
+++ b/Uputstvo_za_razvojni_tim.docx
@@ -537,14 +537,12 @@
           <w:pPr>
             <w:pStyle w:val="TOCHeading"/>
           </w:pPr>
-          <w:proofErr w:type="spellStart"/>
           <w:r>
             <w:rPr>
               <w:sz w:val="24"/>
             </w:rPr>
             <w:t>Sadržaj</w:t>
           </w:r>
-          <w:proofErr w:type="spellEnd"/>
         </w:p>
         <w:p>
           <w:pPr>
@@ -1462,26 +1460,16 @@
         </w:rPr>
         <w:t xml:space="preserve">MySQL preuzimamo sa linka: </w:t>
       </w:r>
-      <w:r>
-        <w:fldChar w:fldCharType="begin"/>
-      </w:r>
-      <w:r>
-        <w:instrText>HYPERLINK "http://www.mysql.com"</w:instrText>
-      </w:r>
-      <w:r>
-        <w:fldChar w:fldCharType="separate"/>
-      </w:r>
-      <w:r>
-        <w:rPr>
-          <w:rStyle w:val="Hyperlink"/>
-          <w:sz w:val="24"/>
-          <w:szCs w:val="24"/>
-        </w:rPr>
-        <w:t>www.mysql.com</w:t>
-      </w:r>
-      <w:r>
-        <w:fldChar w:fldCharType="end"/>
-      </w:r>
+      <w:hyperlink r:id="rId8" w:history="1">
+        <w:r>
+          <w:rPr>
+            <w:rStyle w:val="Hyperlink"/>
+            <w:sz w:val="24"/>
+            <w:szCs w:val="24"/>
+          </w:rPr>
+          <w:t>www.mysql.com</w:t>
+        </w:r>
+      </w:hyperlink>
       <w:r>
         <w:rPr>
           <w:sz w:val="24"/>
@@ -1556,7 +1544,7 @@
                     </pic:cNvPicPr>
                   </pic:nvPicPr>
                   <pic:blipFill>
-                    <a:blip r:embed="rId8" cstate="print"/>
+                    <a:blip r:embed="rId9" cstate="print"/>
                     <a:srcRect/>
                     <a:stretch>
                       <a:fillRect/>
@@ -1683,7 +1671,7 @@
                     </pic:cNvPicPr>
                   </pic:nvPicPr>
                   <pic:blipFill>
-                    <a:blip r:embed="rId9" cstate="print"/>
+                    <a:blip r:embed="rId10" cstate="print"/>
                     <a:srcRect/>
                     <a:stretch>
                       <a:fillRect/>
@@ -1839,7 +1827,7 @@
                     </pic:cNvPicPr>
                   </pic:nvPicPr>
                   <pic:blipFill>
-                    <a:blip r:embed="rId10" cstate="print"/>
+                    <a:blip r:embed="rId11" cstate="print"/>
                     <a:srcRect/>
                     <a:stretch>
                       <a:fillRect/>
@@ -2010,7 +1998,7 @@
                     </pic:cNvPicPr>
                   </pic:nvPicPr>
                   <pic:blipFill>
-                    <a:blip r:embed="rId11" cstate="print"/>
+                    <a:blip r:embed="rId12" cstate="print"/>
                     <a:srcRect/>
                     <a:stretch>
                       <a:fillRect/>
@@ -2178,7 +2166,7 @@
                     </pic:cNvPicPr>
                   </pic:nvPicPr>
                   <pic:blipFill>
-                    <a:blip r:embed="rId12" cstate="print"/>
+                    <a:blip r:embed="rId13" cstate="print"/>
                     <a:srcRect/>
                     <a:stretch>
                       <a:fillRect/>
@@ -2321,7 +2309,7 @@
                     </pic:cNvPicPr>
                   </pic:nvPicPr>
                   <pic:blipFill>
-                    <a:blip r:embed="rId13" cstate="print"/>
+                    <a:blip r:embed="rId14" cstate="print"/>
                     <a:srcRect/>
                     <a:stretch>
                       <a:fillRect/>
@@ -2479,7 +2467,7 @@
                     </pic:cNvPicPr>
                   </pic:nvPicPr>
                   <pic:blipFill>
-                    <a:blip r:embed="rId14" cstate="print"/>
+                    <a:blip r:embed="rId15" cstate="print"/>
                     <a:srcRect/>
                     <a:stretch>
                       <a:fillRect/>
@@ -2683,7 +2671,7 @@
                     </pic:cNvPicPr>
                   </pic:nvPicPr>
                   <pic:blipFill>
-                    <a:blip r:embed="rId15" cstate="print"/>
+                    <a:blip r:embed="rId16" cstate="print"/>
                     <a:srcRect/>
                     <a:stretch>
                       <a:fillRect/>
@@ -2827,7 +2815,7 @@
                     </pic:cNvPicPr>
                   </pic:nvPicPr>
                   <pic:blipFill>
-                    <a:blip r:embed="rId16" cstate="print"/>
+                    <a:blip r:embed="rId17" cstate="print"/>
                     <a:srcRect/>
                     <a:stretch>
                       <a:fillRect/>
@@ -3180,7 +3168,7 @@
                     </pic:cNvPicPr>
                   </pic:nvPicPr>
                   <pic:blipFill>
-                    <a:blip r:embed="rId17" cstate="print"/>
+                    <a:blip r:embed="rId18" cstate="print"/>
                     <a:srcRect/>
                     <a:stretch>
                       <a:fillRect/>
@@ -3289,7 +3277,27 @@
           <w:szCs w:val="24"/>
           <w:lang w:eastAsia="bs-Latn-BA"/>
         </w:rPr>
-        <w:t>ETFSI2015</w:t>
+        <w:t>E</w:t>
+      </w:r>
+      <w:r>
+        <w:rPr>
+          <w:rFonts w:eastAsia="Times New Roman" w:cstheme="minorHAnsi"/>
+          <w:color w:val="FF0000"/>
+          <w:sz w:val="24"/>
+          <w:szCs w:val="24"/>
+          <w:lang w:eastAsia="bs-Latn-BA"/>
+        </w:rPr>
+        <w:t>tfSI</w:t>
+      </w:r>
+      <w:r>
+        <w:rPr>
+          <w:rFonts w:eastAsia="Times New Roman" w:cstheme="minorHAnsi"/>
+          <w:color w:val="FF0000"/>
+          <w:sz w:val="24"/>
+          <w:szCs w:val="24"/>
+          <w:lang w:eastAsia="bs-Latn-BA"/>
+        </w:rPr>
+        <w:t>2015</w:t>
       </w:r>
       <w:r>
         <w:rPr>
@@ -3335,9 +3343,9 @@
         <w:lastRenderedPageBreak/>
         <w:drawing>
           <wp:inline distT="0" distB="0" distL="0" distR="0">
-            <wp:extent cx="5760720" cy="3611686"/>
+            <wp:extent cx="5753735" cy="3597275"/>
             <wp:effectExtent l="19050" t="0" r="0" b="0"/>
-            <wp:docPr id="6" name="Picture 10"/>
+            <wp:docPr id="7" name="Picture 1"/>
             <wp:cNvGraphicFramePr>
               <a:graphicFrameLocks xmlns:a="http://schemas.openxmlformats.org/drawingml/2006/main" noChangeAspect="1"/>
             </wp:cNvGraphicFramePr>
@@ -3345,13 +3353,13 @@
               <a:graphicData uri="http://schemas.openxmlformats.org/drawingml/2006/picture">
                 <pic:pic xmlns:pic="http://schemas.openxmlformats.org/drawingml/2006/picture">
                   <pic:nvPicPr>
-                    <pic:cNvPr id="0" name="Picture 10"/>
+                    <pic:cNvPr id="0" name="Picture 1"/>
                     <pic:cNvPicPr>
                       <a:picLocks noChangeAspect="1" noChangeArrowheads="1"/>
                     </pic:cNvPicPr>
                   </pic:nvPicPr>
                   <pic:blipFill>
-                    <a:blip r:embed="rId18" cstate="print"/>
+                    <a:blip r:embed="rId19"/>
                     <a:srcRect/>
                     <a:stretch>
                       <a:fillRect/>
@@ -3360,7 +3368,7 @@
                   <pic:spPr bwMode="auto">
                     <a:xfrm>
                       <a:off x="0" y="0"/>
-                      <a:ext cx="5760720" cy="3611686"/>
+                      <a:ext cx="5753735" cy="3597275"/>
                     </a:xfrm>
                     <a:prstGeom prst="rect">
                       <a:avLst/>
@@ -3462,7 +3470,7 @@
                     </pic:cNvPicPr>
                   </pic:nvPicPr>
                   <pic:blipFill>
-                    <a:blip r:embed="rId19" cstate="print"/>
+                    <a:blip r:embed="rId20" cstate="print"/>
                     <a:srcRect/>
                     <a:stretch>
                       <a:fillRect/>
@@ -3557,7 +3565,7 @@
                     </pic:cNvPicPr>
                   </pic:nvPicPr>
                   <pic:blipFill>
-                    <a:blip r:embed="rId20" cstate="print"/>
+                    <a:blip r:embed="rId21" cstate="print"/>
                     <a:srcRect/>
                     <a:stretch>
                       <a:fillRect/>
@@ -3676,7 +3684,7 @@
                     </pic:cNvPicPr>
                   </pic:nvPicPr>
                   <pic:blipFill>
-                    <a:blip r:embed="rId21" cstate="print"/>
+                    <a:blip r:embed="rId22" cstate="print"/>
                     <a:srcRect/>
                     <a:stretch>
                       <a:fillRect/>
@@ -3853,7 +3861,7 @@
                     </pic:cNvPicPr>
                   </pic:nvPicPr>
                   <pic:blipFill>
-                    <a:blip r:embed="rId22" cstate="print"/>
+                    <a:blip r:embed="rId23" cstate="print"/>
                     <a:srcRect/>
                     <a:stretch>
                       <a:fillRect/>
@@ -3956,32 +3964,24 @@
         </w:rPr>
       </w:pPr>
       <w:bookmarkStart w:id="2" w:name="_Toc450395059"/>
-      <w:proofErr w:type="spellStart"/>
       <w:r>
         <w:rPr>
           <w:lang w:val="en-US"/>
         </w:rPr>
         <w:lastRenderedPageBreak/>
-        <w:t>Instalacija</w:t>
-      </w:r>
-      <w:proofErr w:type="spellEnd"/>
-      <w:r>
-        <w:rPr>
+        <w:t>Instalacija JDK-a (Java Development Kit)</w:t>
+      </w:r>
+      <w:bookmarkEnd w:id="2"/>
+    </w:p>
+    <w:p>
+      <w:pPr>
+        <w:jc w:val="both"/>
+        <w:rPr>
+          <w:b/>
+          <w:sz w:val="24"/>
+          <w:szCs w:val="24"/>
           <w:lang w:val="en-US"/>
         </w:rPr>
-        <w:t xml:space="preserve"> JDK-a (Java Development Kit)</w:t>
-      </w:r>
-      <w:bookmarkEnd w:id="2"/>
-    </w:p>
-    <w:p>
-      <w:pPr>
-        <w:jc w:val="both"/>
-        <w:rPr>
-          <w:b/>
-          <w:sz w:val="24"/>
-          <w:szCs w:val="24"/>
-          <w:lang w:val="en-US"/>
-        </w:rPr>
       </w:pPr>
     </w:p>
     <w:p>
@@ -4018,7 +4018,7 @@
           <w:szCs w:val="24"/>
         </w:rPr>
       </w:pPr>
-      <w:hyperlink r:id="rId23" w:history="1">
+      <w:hyperlink r:id="rId24" w:history="1">
         <w:r>
           <w:rPr>
             <w:rStyle w:val="Hyperlink"/>
@@ -4075,7 +4075,7 @@
                     </pic:cNvPicPr>
                   </pic:nvPicPr>
                   <pic:blipFill>
-                    <a:blip r:embed="rId24" cstate="print"/>
+                    <a:blip r:embed="rId25" cstate="print"/>
                     <a:srcRect/>
                     <a:stretch>
                       <a:fillRect/>
@@ -4225,7 +4225,7 @@
                     </pic:cNvPicPr>
                   </pic:nvPicPr>
                   <pic:blipFill>
-                    <a:blip r:embed="rId25" cstate="print"/>
+                    <a:blip r:embed="rId26" cstate="print"/>
                     <a:srcRect/>
                     <a:stretch>
                       <a:fillRect/>
@@ -4313,7 +4313,7 @@
         </w:rPr>
         <w:t xml:space="preserve">Za potrebe razvoja projekta koristiti će se razvojno okruženje Eclipse, koje se može preuzeti sa stranice </w:t>
       </w:r>
-      <w:hyperlink r:id="rId26" w:history="1">
+      <w:hyperlink r:id="rId27" w:history="1">
         <w:r>
           <w:rPr>
             <w:rStyle w:val="Hyperlink"/>
@@ -4386,7 +4386,7 @@
                     </pic:cNvPicPr>
                   </pic:nvPicPr>
                   <pic:blipFill>
-                    <a:blip r:embed="rId27" cstate="print"/>
+                    <a:blip r:embed="rId28" cstate="print"/>
                     <a:srcRect/>
                     <a:stretch>
                       <a:fillRect/>
@@ -4505,7 +4505,7 @@
                     </pic:cNvPicPr>
                   </pic:nvPicPr>
                   <pic:blipFill>
-                    <a:blip r:embed="rId28" cstate="print"/>
+                    <a:blip r:embed="rId29" cstate="print"/>
                     <a:srcRect/>
                     <a:stretch>
                       <a:fillRect/>
@@ -4629,7 +4629,7 @@
                     </pic:cNvPicPr>
                   </pic:nvPicPr>
                   <pic:blipFill>
-                    <a:blip r:embed="rId29" cstate="print"/>
+                    <a:blip r:embed="rId30" cstate="print"/>
                     <a:srcRect/>
                     <a:stretch>
                       <a:fillRect/>
@@ -4748,7 +4748,7 @@
                     </pic:cNvPicPr>
                   </pic:nvPicPr>
                   <pic:blipFill>
-                    <a:blip r:embed="rId30" cstate="print"/>
+                    <a:blip r:embed="rId31" cstate="print"/>
                     <a:srcRect/>
                     <a:stretch>
                       <a:fillRect/>
@@ -4887,7 +4887,7 @@
         </w:rPr>
         <w:t xml:space="preserve">Nakon toga neophodno je u polje Work with upisati: </w:t>
       </w:r>
-      <w:hyperlink r:id="rId31" w:history="1">
+      <w:hyperlink r:id="rId32" w:history="1">
         <w:r>
           <w:rPr>
             <w:rStyle w:val="Hyperlink"/>
@@ -4944,7 +4944,7 @@
                     </pic:cNvPicPr>
                   </pic:nvPicPr>
                   <pic:blipFill>
-                    <a:blip r:embed="rId32" cstate="print"/>
+                    <a:blip r:embed="rId33" cstate="print"/>
                     <a:srcRect/>
                     <a:stretch>
                       <a:fillRect/>
@@ -5071,7 +5071,7 @@
                     </pic:cNvPicPr>
                   </pic:nvPicPr>
                   <pic:blipFill>
-                    <a:blip r:embed="rId33" cstate="print"/>
+                    <a:blip r:embed="rId34" cstate="print"/>
                     <a:srcRect/>
                     <a:stretch>
                       <a:fillRect/>
@@ -5189,7 +5189,7 @@
                     </pic:cNvPicPr>
                   </pic:nvPicPr>
                   <pic:blipFill>
-                    <a:blip r:embed="rId34" cstate="print"/>
+                    <a:blip r:embed="rId35" cstate="print"/>
                     <a:srcRect/>
                     <a:stretch>
                       <a:fillRect/>
@@ -5313,7 +5313,7 @@
         </w:rPr>
         <w:t xml:space="preserve">Apache Meaven, posljednju verziju 3.3.9,  možemo preuzeti sa sljedećeg linka: </w:t>
       </w:r>
-      <w:hyperlink r:id="rId35" w:history="1">
+      <w:hyperlink r:id="rId36" w:history="1">
         <w:r>
           <w:rPr>
             <w:rStyle w:val="Hyperlink"/>
@@ -5440,7 +5440,7 @@
                     </pic:cNvPicPr>
                   </pic:nvPicPr>
                   <pic:blipFill>
-                    <a:blip r:embed="rId36" cstate="print"/>
+                    <a:blip r:embed="rId37" cstate="print"/>
                     <a:srcRect/>
                     <a:stretch>
                       <a:fillRect/>
@@ -5532,7 +5532,7 @@
                     </pic:cNvPicPr>
                   </pic:nvPicPr>
                   <pic:blipFill>
-                    <a:blip r:embed="rId37" cstate="print"/>
+                    <a:blip r:embed="rId38" cstate="print"/>
                     <a:srcRect/>
                     <a:stretch>
                       <a:fillRect/>
@@ -5660,7 +5660,7 @@
         </w:rPr>
         <w:t xml:space="preserve">: </w:t>
       </w:r>
-      <w:hyperlink r:id="rId38" w:history="1">
+      <w:hyperlink r:id="rId39" w:history="1">
         <w:r>
           <w:rPr>
             <w:rStyle w:val="Hyperlink"/>
@@ -5788,7 +5788,7 @@
                     </pic:cNvPicPr>
                   </pic:nvPicPr>
                   <pic:blipFill>
-                    <a:blip r:embed="rId39" cstate="print"/>
+                    <a:blip r:embed="rId40" cstate="print"/>
                     <a:srcRect/>
                     <a:stretch>
                       <a:fillRect/>
@@ -5953,7 +5953,7 @@
         </w:rPr>
         <w:t xml:space="preserve"> unijeti link: </w:t>
       </w:r>
-      <w:hyperlink r:id="rId40" w:history="1">
+      <w:hyperlink r:id="rId41" w:history="1">
         <w:r>
           <w:rPr>
             <w:rStyle w:val="Hyperlink"/>
@@ -6026,7 +6026,7 @@
                     </pic:cNvPicPr>
                   </pic:nvPicPr>
                   <pic:blipFill>
-                    <a:blip r:embed="rId41" cstate="print"/>
+                    <a:blip r:embed="rId42" cstate="print"/>
                     <a:srcRect/>
                     <a:stretch>
                       <a:fillRect/>
@@ -6162,7 +6162,7 @@
                     </pic:cNvPicPr>
                   </pic:nvPicPr>
                   <pic:blipFill>
-                    <a:blip r:embed="rId42" cstate="print"/>
+                    <a:blip r:embed="rId43" cstate="print"/>
                     <a:srcRect/>
                     <a:stretch>
                       <a:fillRect/>
@@ -6389,7 +6389,7 @@
         </w:rPr>
         <w:t xml:space="preserve"> ukucati </w:t>
       </w:r>
-      <w:hyperlink r:id="rId43" w:history="1">
+      <w:hyperlink r:id="rId44" w:history="1">
         <w:r>
           <w:rPr>
             <w:rStyle w:val="Hyperlink"/>
@@ -6452,7 +6452,7 @@
                     </pic:cNvPicPr>
                   </pic:nvPicPr>
                   <pic:blipFill>
-                    <a:blip r:embed="rId44" cstate="print"/>
+                    <a:blip r:embed="rId45" cstate="print"/>
                     <a:srcRect/>
                     <a:stretch>
                       <a:fillRect/>
@@ -6536,7 +6536,7 @@
                     </pic:cNvPicPr>
                   </pic:nvPicPr>
                   <pic:blipFill>
-                    <a:blip r:embed="rId45" cstate="print"/>
+                    <a:blip r:embed="rId46" cstate="print"/>
                     <a:srcRect/>
                     <a:stretch>
                       <a:fillRect/>
@@ -6708,7 +6708,7 @@
         </w:rPr>
         <w:t xml:space="preserve">Da biste preuzeli MySQL Connector/J (naziv projekta), otiđite na stranicu: </w:t>
       </w:r>
-      <w:hyperlink r:id="rId46" w:history="1">
+      <w:hyperlink r:id="rId47" w:history="1">
         <w:r>
           <w:rPr>
             <w:rStyle w:val="Hyperlink"/>
@@ -6860,7 +6860,7 @@
                     </pic:cNvPicPr>
                   </pic:nvPicPr>
                   <pic:blipFill>
-                    <a:blip r:embed="rId47" cstate="print"/>
+                    <a:blip r:embed="rId48" cstate="print"/>
                     <a:srcRect/>
                     <a:stretch>
                       <a:fillRect/>
@@ -6979,7 +6979,7 @@
                     </pic:cNvPicPr>
                   </pic:nvPicPr>
                   <pic:blipFill>
-                    <a:blip r:embed="rId48" cstate="print"/>
+                    <a:blip r:embed="rId49" cstate="print"/>
                     <a:srcRect/>
                     <a:stretch>
                       <a:fillRect/>
@@ -7100,7 +7100,7 @@
         </w:rPr>
         <w:t xml:space="preserve"> git repozitorija je: </w:t>
       </w:r>
-      <w:hyperlink r:id="rId49" w:history="1">
+      <w:hyperlink r:id="rId50" w:history="1">
         <w:r>
           <w:rPr>
             <w:rStyle w:val="Hyperlink"/>
@@ -7151,7 +7151,7 @@
                     </pic:cNvPicPr>
                   </pic:nvPicPr>
                   <pic:blipFill>
-                    <a:blip r:embed="rId50" cstate="print"/>
+                    <a:blip r:embed="rId51" cstate="print"/>
                     <a:srcRect/>
                     <a:stretch>
                       <a:fillRect/>
@@ -7261,7 +7261,7 @@
                     </pic:cNvPicPr>
                   </pic:nvPicPr>
                   <pic:blipFill>
-                    <a:blip r:embed="rId51" cstate="print"/>
+                    <a:blip r:embed="rId52" cstate="print"/>
                     <a:srcRect/>
                     <a:stretch>
                       <a:fillRect/>
@@ -7385,14 +7385,14 @@
 
 <file path=word/endnotes.xml><?xml version="1.0" encoding="utf-8"?>
 <w:endnotes xmlns:ve="http://schemas.openxmlformats.org/markup-compatibility/2006" xmlns:o="urn:schemas-microsoft-com:office:office" xmlns:r="http://schemas.openxmlformats.org/officeDocument/2006/relationships" xmlns:m="http://schemas.openxmlformats.org/officeDocument/2006/math" xmlns:v="urn:schemas-microsoft-com:vml" xmlns:wp="http://schemas.openxmlformats.org/drawingml/2006/wordprocessingDrawing" xmlns:w10="urn:schemas-microsoft-com:office:word" xmlns:w="http://schemas.openxmlformats.org/wordprocessingml/2006/main" xmlns:wne="http://schemas.microsoft.com/office/word/2006/wordml">
-  <w:endnote w:type="separator" w:id="-1">
+  <w:endnote w:type="separator" w:id="0">
     <w:p>
       <w:r>
         <w:separator/>
       </w:r>
     </w:p>
   </w:endnote>
-  <w:endnote w:type="continuationSeparator" w:id="0">
+  <w:endnote w:type="continuationSeparator" w:id="1">
     <w:p>
       <w:r>
         <w:continuationSeparator/>
@@ -7404,14 +7404,14 @@
 
 <file path=word/footnotes.xml><?xml version="1.0" encoding="utf-8"?>
 <w:footnotes xmlns:ve="http://schemas.openxmlformats.org/markup-compatibility/2006" xmlns:o="urn:schemas-microsoft-com:office:office" xmlns:r="http://schemas.openxmlformats.org/officeDocument/2006/relationships" xmlns:m="http://schemas.openxmlformats.org/officeDocument/2006/math" xmlns:v="urn:schemas-microsoft-com:vml" xmlns:wp="http://schemas.openxmlformats.org/drawingml/2006/wordprocessingDrawing" xmlns:w10="urn:schemas-microsoft-com:office:word" xmlns:w="http://schemas.openxmlformats.org/wordprocessingml/2006/main" xmlns:wne="http://schemas.microsoft.com/office/word/2006/wordml">
-  <w:footnote w:type="separator" w:id="-1">
+  <w:footnote w:type="separator" w:id="0">
     <w:p>
       <w:r>
         <w:separator/>
       </w:r>
     </w:p>
   </w:footnote>
-  <w:footnote w:type="continuationSeparator" w:id="0">
+  <w:footnote w:type="continuationSeparator" w:id="1">
     <w:p>
       <w:r>
         <w:continuationSeparator/>

</xml_diff>